<commit_message>
adição do novo sensor ao circuito
</commit_message>
<xml_diff>
--- a/COBENGE/ARTIGO VERSÃO FINAL TOTALMENTE ATUALIZADO.docx
+++ b/COBENGE/ARTIGO VERSÃO FINAL TOTALMENTE ATUALIZADO.docx
@@ -135,7 +135,7 @@
               </wp:anchor>
             </w:drawing>
           </mc:Choice>
-          <mc:Fallback xmlns:cx="http://schemas.microsoft.com/office/drawing/2014/chartex" xmlns:cx1="http://schemas.microsoft.com/office/drawing/2015/9/8/chartex" xmlns:cx2="http://schemas.microsoft.com/office/drawing/2015/10/21/chartex" xmlns:cx3="http://schemas.microsoft.com/office/drawing/2016/5/9/chartex" xmlns:cx4="http://schemas.microsoft.com/office/drawing/2016/5/10/chartex" xmlns:cx5="http://schemas.microsoft.com/office/drawing/2016/5/11/chartex" xmlns:cx6="http://schemas.microsoft.com/office/drawing/2016/5/12/chartex" xmlns:cx7="http://schemas.microsoft.com/office/drawing/2016/5/13/chartex" xmlns:cx8="http://schemas.microsoft.com/office/drawing/2016/5/14/chartex" xmlns:aink="http://schemas.microsoft.com/office/drawing/2016/ink" xmlns:am3d="http://schemas.microsoft.com/office/drawing/2017/model3d" xmlns:w16cex="http://schemas.microsoft.com/office/word/2018/wordml/cex" xmlns:w16cid="http://schemas.microsoft.com/office/word/2016/wordml/cid" xmlns:w16="http://schemas.microsoft.com/office/word/2018/wordml" xmlns:w16se="http://schemas.microsoft.com/office/word/2015/wordml/symex">
+          <mc:Fallback xmlns:w16se="http://schemas.microsoft.com/office/word/2015/wordml/symex" xmlns:w16="http://schemas.microsoft.com/office/word/2018/wordml" xmlns:w16cid="http://schemas.microsoft.com/office/word/2016/wordml/cid" xmlns:w16cex="http://schemas.microsoft.com/office/word/2018/wordml/cex" xmlns:am3d="http://schemas.microsoft.com/office/drawing/2017/model3d" xmlns:aink="http://schemas.microsoft.com/office/drawing/2016/ink" xmlns:cx8="http://schemas.microsoft.com/office/drawing/2016/5/14/chartex" xmlns:cx7="http://schemas.microsoft.com/office/drawing/2016/5/13/chartex" xmlns:cx6="http://schemas.microsoft.com/office/drawing/2016/5/12/chartex" xmlns:cx5="http://schemas.microsoft.com/office/drawing/2016/5/11/chartex" xmlns:cx4="http://schemas.microsoft.com/office/drawing/2016/5/10/chartex" xmlns:cx3="http://schemas.microsoft.com/office/drawing/2016/5/9/chartex" xmlns:cx2="http://schemas.microsoft.com/office/drawing/2015/10/21/chartex" xmlns:cx1="http://schemas.microsoft.com/office/drawing/2015/9/8/chartex" xmlns:cx="http://schemas.microsoft.com/office/drawing/2014/chartex">
             <w:pict>
               <v:line id="shape_0" from="0pt,0.9pt" to="476.95pt,0.9pt" ID="Straight Connector 1" stroked="t" style="position:absolute" wp14:anchorId="2FD895E0">
                 <v:stroke color="#95b3d7" weight="25560" joinstyle="round" endcap="flat"/>
@@ -586,19 +586,7 @@
           <w:szCs w:val="24"/>
           <w:lang w:eastAsia="pt-BR"/>
         </w:rPr>
-        <w:t>Instituto Federal de Pernambu</w:t>
-      </w:r>
-      <w:bookmarkStart w:id="0" w:name="_GoBack"/>
-      <w:bookmarkEnd w:id="0"/>
-      <w:r>
-        <w:rPr>
-          <w:rFonts w:ascii="Times New Roman" w:hAnsi="Times New Roman"/>
-          <w:i/>
-          <w:sz w:val="24"/>
-          <w:szCs w:val="24"/>
-          <w:lang w:eastAsia="pt-BR"/>
-        </w:rPr>
-        <w:t>co – campus Pesqueira</w:t>
+        <w:t>Instituto Federal de Pernambuco – campus Pesqueira</w:t>
       </w:r>
       <w:r>
         <w:rPr>
@@ -1213,6 +1201,50 @@
         </w:rPr>
         <w:t>.</w:t>
       </w:r>
+      <w:r>
+        <w:rPr>
+          <w:rFonts w:ascii="Times New Roman" w:hAnsi="Times New Roman"/>
+          <w:i/>
+          <w:iCs/>
+          <w:sz w:val="24"/>
+          <w:szCs w:val="24"/>
+          <w:lang w:eastAsia="pt-BR"/>
+        </w:rPr>
+        <w:t xml:space="preserve"> </w:t>
+      </w:r>
+      <w:r>
+        <w:rPr>
+          <w:rFonts w:ascii="Times New Roman" w:hAnsi="Times New Roman"/>
+          <w:i/>
+          <w:iCs/>
+          <w:sz w:val="24"/>
+          <w:szCs w:val="24"/>
+          <w:lang w:eastAsia="pt-BR"/>
+        </w:rPr>
+        <w:t>O protótipo inicial do medidor de campo magnético constante</w:t>
+      </w:r>
+      <w:r>
+        <w:rPr>
+          <w:rFonts w:ascii="Times New Roman" w:hAnsi="Times New Roman"/>
+          <w:i/>
+          <w:iCs/>
+          <w:sz w:val="24"/>
+          <w:szCs w:val="24"/>
+          <w:lang w:eastAsia="pt-BR"/>
+        </w:rPr>
+        <w:t xml:space="preserve"> construído pelos alunos</w:t>
+      </w:r>
+      <w:r>
+        <w:rPr>
+          <w:rFonts w:ascii="Times New Roman" w:hAnsi="Times New Roman"/>
+          <w:i/>
+          <w:iCs/>
+          <w:sz w:val="24"/>
+          <w:szCs w:val="24"/>
+          <w:lang w:eastAsia="pt-BR"/>
+        </w:rPr>
+        <w:t xml:space="preserve"> possibilitará suprir a carência do laboratório de física experimental do campus Pesqueira.</w:t>
+      </w:r>
     </w:p>
     <w:p>
       <w:pPr>
@@ -1355,36 +1387,6 @@
       <w:r>
         <w:br w:type="page"/>
       </w:r>
-    </w:p>
-    <w:p>
-      <w:pPr>
-        <w:tabs>
-          <w:tab w:val="left" w:pos="426"/>
-        </w:tabs>
-        <w:spacing w:after="0" w:line="240" w:lineRule="auto"/>
-        <w:jc w:val="both"/>
-        <w:rPr>
-          <w:rFonts w:ascii="Times New Roman" w:hAnsi="Times New Roman"/>
-          <w:sz w:val="24"/>
-          <w:szCs w:val="24"/>
-          <w:lang w:eastAsia="pt-BR"/>
-        </w:rPr>
-      </w:pPr>
-    </w:p>
-    <w:p>
-      <w:pPr>
-        <w:tabs>
-          <w:tab w:val="left" w:pos="426"/>
-        </w:tabs>
-        <w:spacing w:after="0" w:line="240" w:lineRule="auto"/>
-        <w:jc w:val="both"/>
-        <w:rPr>
-          <w:rFonts w:ascii="Times New Roman" w:hAnsi="Times New Roman"/>
-          <w:sz w:val="24"/>
-          <w:szCs w:val="24"/>
-          <w:lang w:eastAsia="pt-BR"/>
-        </w:rPr>
-      </w:pPr>
     </w:p>
     <w:p>
       <w:pPr>
@@ -1424,6 +1426,7 @@
           <w:szCs w:val="28"/>
           <w:lang w:eastAsia="pt-BR"/>
         </w:rPr>
+        <w:lastRenderedPageBreak/>
         <w:t>introdução</w:t>
       </w:r>
     </w:p>
@@ -1819,7 +1822,7 @@
           <w:szCs w:val="24"/>
           <w:lang w:eastAsia="pt-BR"/>
         </w:rPr>
-        <w:t>Kant (1986, p.12) aponta que o ser humano é tudo aquilo que a educação faz dele</w:t>
+        <w:t>Kant (1986) aponta que o ser humano é tudo aquilo que a educação faz dele</w:t>
       </w:r>
       <w:r>
         <w:rPr>
@@ -2497,8 +2500,23 @@
           <w:szCs w:val="24"/>
           <w:lang w:eastAsia="pt-BR"/>
         </w:rPr>
-        <w:t xml:space="preserve"> fonte do campo magnético estacionário pode ser um imã permanente, um campo elétrico variando linearmente com o tempo ou uma corrente contínua (BUCK; HAYT JR., 2013, p. 180).</w:t>
-      </w:r>
+        <w:t xml:space="preserve"> fonte do campo magnético estacionário pode ser um imã permanente, um campo elétrico variando linearmente com o tempo ou uma corrente contínua (BUCK; HAYT JR., 2013).</w:t>
+      </w:r>
+    </w:p>
+    <w:p>
+      <w:pPr>
+        <w:tabs>
+          <w:tab w:val="left" w:pos="426"/>
+        </w:tabs>
+        <w:spacing w:after="0" w:line="240" w:lineRule="auto"/>
+        <w:jc w:val="both"/>
+        <w:rPr>
+          <w:rFonts w:ascii="Times New Roman" w:hAnsi="Times New Roman"/>
+          <w:sz w:val="24"/>
+          <w:szCs w:val="24"/>
+          <w:lang w:eastAsia="pt-BR"/>
+        </w:rPr>
+      </w:pPr>
     </w:p>
     <w:p>
       <w:pPr>
@@ -2656,6 +2674,7 @@
           <w:szCs w:val="24"/>
           <w:lang w:eastAsia="pt-BR"/>
         </w:rPr>
+        <w:lastRenderedPageBreak/>
         <w:tab/>
       </w:r>
       <w:r>
@@ -2683,7 +2702,25 @@
           <w:szCs w:val="24"/>
           <w:lang w:eastAsia="pt-BR"/>
         </w:rPr>
-        <w:t xml:space="preserve"> dando origem a uma diferença de potencial. Esta diferença de potencial é proporcional e perpendicular tanto a corrente que passa pela superfície quanto ao campo magnético que atua nela. O efeito Hall, como ficou conhecido, é utilizado em vários dispositivos e com diferentes objetivos, um dos mais comuns é a medição de campos magnéticos (AZZY; BUCHNER; MARUJO, 2015, p. 2; COOTER; SANFORD, 1962, p. 12)</w:t>
+        <w:t xml:space="preserve"> dando origem a uma diferença de potencial. Esta diferença de potencial é proporcional e perpendicular tanto a corrente que passa pela superfície quanto ao campo magnético que atua nela. O efeito Hall, como ficou conhecido, é utilizado em vários dispositivos e com diferentes objetivos, um dos mais comuns é a medição de campos magnéticos (AZZY; BUCHNER; MARUJO, 20</w:t>
+      </w:r>
+      <w:r>
+        <w:rPr>
+          <w:rFonts w:ascii="Times New Roman" w:hAnsi="Times New Roman"/>
+          <w:sz w:val="24"/>
+          <w:szCs w:val="24"/>
+          <w:lang w:eastAsia="pt-BR"/>
+        </w:rPr>
+        <w:t>15, p. 2; COOTER; SANFORD, 1962</w:t>
+      </w:r>
+      <w:r>
+        <w:rPr>
+          <w:rFonts w:ascii="Times New Roman" w:hAnsi="Times New Roman"/>
+          <w:sz w:val="24"/>
+          <w:szCs w:val="24"/>
+          <w:lang w:eastAsia="pt-BR"/>
+        </w:rPr>
+        <w:t>)</w:t>
       </w:r>
       <w:r>
         <w:rPr>
@@ -2766,16 +2803,52 @@
           <w:szCs w:val="24"/>
           <w:lang w:eastAsia="pt-BR"/>
         </w:rPr>
-        <w:t>De acordo com uma análise de requisitos</w:t>
-      </w:r>
-      <w:r>
-        <w:rPr>
-          <w:rFonts w:ascii="Times New Roman" w:hAnsi="Times New Roman"/>
-          <w:sz w:val="24"/>
-          <w:szCs w:val="24"/>
-          <w:lang w:eastAsia="pt-BR"/>
-        </w:rPr>
-        <w:t xml:space="preserve"> no projeto multidisciplinar,</w:t>
+        <w:t xml:space="preserve">De acordo </w:t>
+      </w:r>
+      <w:r>
+        <w:rPr>
+          <w:rFonts w:ascii="Times New Roman" w:hAnsi="Times New Roman"/>
+          <w:sz w:val="24"/>
+          <w:szCs w:val="24"/>
+          <w:lang w:eastAsia="pt-BR"/>
+        </w:rPr>
+        <w:t>a</w:t>
+      </w:r>
+      <w:r>
+        <w:rPr>
+          <w:rFonts w:ascii="Times New Roman" w:hAnsi="Times New Roman"/>
+          <w:sz w:val="24"/>
+          <w:szCs w:val="24"/>
+          <w:lang w:eastAsia="pt-BR"/>
+        </w:rPr>
+        <w:t xml:space="preserve"> análise de requisitos</w:t>
+      </w:r>
+      <w:r>
+        <w:rPr>
+          <w:rFonts w:ascii="Times New Roman" w:hAnsi="Times New Roman"/>
+          <w:sz w:val="24"/>
+          <w:szCs w:val="24"/>
+          <w:lang w:eastAsia="pt-BR"/>
+        </w:rPr>
+        <w:t xml:space="preserve"> no projeto multidisciplinar</w:t>
+      </w:r>
+      <w:r>
+        <w:rPr>
+          <w:rFonts w:ascii="Times New Roman" w:hAnsi="Times New Roman"/>
+          <w:sz w:val="24"/>
+          <w:szCs w:val="24"/>
+          <w:lang w:eastAsia="pt-BR"/>
+        </w:rPr>
+        <w:t xml:space="preserve"> realizado por dois alunos do curso de Bacharelado em Engenharia Elétrica do campus Pesqueira</w:t>
+      </w:r>
+      <w:r>
+        <w:rPr>
+          <w:rFonts w:ascii="Times New Roman" w:hAnsi="Times New Roman"/>
+          <w:sz w:val="24"/>
+          <w:szCs w:val="24"/>
+          <w:lang w:eastAsia="pt-BR"/>
+        </w:rPr>
+        <w:t>,</w:t>
       </w:r>
       <w:r>
         <w:rPr>
@@ -4153,6 +4226,153 @@
           <w:lang w:eastAsia="pt-BR"/>
         </w:rPr>
       </w:pPr>
+      <w:r>
+        <w:rPr>
+          <w:rFonts w:ascii="Times New Roman" w:hAnsi="Times New Roman"/>
+          <w:sz w:val="24"/>
+          <w:szCs w:val="24"/>
+          <w:lang w:eastAsia="pt-BR"/>
+        </w:rPr>
+        <w:t xml:space="preserve">Observando a </w:t>
+      </w:r>
+      <w:r>
+        <w:rPr>
+          <w:rFonts w:ascii="Times New Roman" w:hAnsi="Times New Roman"/>
+          <w:sz w:val="24"/>
+          <w:szCs w:val="24"/>
+          <w:lang w:eastAsia="pt-BR"/>
+        </w:rPr>
+        <w:t>“</w:t>
+      </w:r>
+      <w:r>
+        <w:rPr>
+          <w:rFonts w:ascii="Times New Roman" w:hAnsi="Times New Roman"/>
+          <w:sz w:val="24"/>
+          <w:szCs w:val="24"/>
+          <w:lang w:eastAsia="pt-BR"/>
+        </w:rPr>
+        <w:t>Figura 2</w:t>
+      </w:r>
+      <w:r>
+        <w:rPr>
+          <w:rFonts w:ascii="Times New Roman" w:hAnsi="Times New Roman"/>
+          <w:sz w:val="24"/>
+          <w:szCs w:val="24"/>
+          <w:lang w:eastAsia="pt-BR"/>
+        </w:rPr>
+        <w:t>”</w:t>
+      </w:r>
+      <w:r>
+        <w:rPr>
+          <w:rFonts w:ascii="Times New Roman" w:hAnsi="Times New Roman"/>
+          <w:sz w:val="24"/>
+          <w:szCs w:val="24"/>
+          <w:lang w:eastAsia="pt-BR"/>
+        </w:rPr>
+        <w:t xml:space="preserve">, pode-se notar que a fonte CC possui um valor de 4,2 </w:t>
+      </w:r>
+      <w:r>
+        <w:rPr>
+          <w:rFonts w:ascii="Times New Roman" w:hAnsi="Times New Roman"/>
+          <w:sz w:val="24"/>
+          <w:szCs w:val="24"/>
+          <w:lang w:eastAsia="pt-BR"/>
+        </w:rPr>
+        <w:t>V</w:t>
+      </w:r>
+      <w:r>
+        <w:rPr>
+          <w:rFonts w:ascii="Times New Roman" w:hAnsi="Times New Roman"/>
+          <w:sz w:val="24"/>
+          <w:szCs w:val="24"/>
+          <w:lang w:eastAsia="pt-BR"/>
+        </w:rPr>
+        <w:t xml:space="preserve"> e está conectada a um divisor de tensão, a fim de obter precisamente 2,25 </w:t>
+      </w:r>
+      <w:r>
+        <w:rPr>
+          <w:rFonts w:ascii="Times New Roman" w:hAnsi="Times New Roman"/>
+          <w:sz w:val="24"/>
+          <w:szCs w:val="24"/>
+          <w:lang w:eastAsia="pt-BR"/>
+        </w:rPr>
+        <w:t xml:space="preserve">V, que é a tensão de </w:t>
+      </w:r>
+      <w:r>
+        <w:rPr>
+          <w:rFonts w:ascii="Times New Roman" w:hAnsi="Times New Roman"/>
+          <w:sz w:val="24"/>
+          <w:szCs w:val="24"/>
+          <w:lang w:eastAsia="pt-BR"/>
+        </w:rPr>
+        <w:lastRenderedPageBreak/>
+        <w:t>referência utilizada no</w:t>
+      </w:r>
+      <w:r>
+        <w:rPr>
+          <w:rFonts w:ascii="Times New Roman" w:hAnsi="Times New Roman"/>
+          <w:sz w:val="24"/>
+          <w:szCs w:val="24"/>
+          <w:lang w:eastAsia="pt-BR"/>
+        </w:rPr>
+        <w:t xml:space="preserve"> circuito </w:t>
+      </w:r>
+      <w:proofErr w:type="spellStart"/>
+      <w:r>
+        <w:rPr>
+          <w:rFonts w:ascii="Times New Roman" w:hAnsi="Times New Roman"/>
+          <w:sz w:val="24"/>
+          <w:szCs w:val="24"/>
+          <w:lang w:eastAsia="pt-BR"/>
+        </w:rPr>
+        <w:t>subtrator</w:t>
+      </w:r>
+      <w:proofErr w:type="spellEnd"/>
+      <w:r>
+        <w:rPr>
+          <w:rFonts w:ascii="Times New Roman" w:hAnsi="Times New Roman"/>
+          <w:sz w:val="24"/>
+          <w:szCs w:val="24"/>
+          <w:lang w:eastAsia="pt-BR"/>
+        </w:rPr>
+        <w:t xml:space="preserve">. Em seguida, um </w:t>
+      </w:r>
+      <w:r>
+        <w:rPr>
+          <w:rFonts w:ascii="Times New Roman" w:hAnsi="Times New Roman"/>
+          <w:sz w:val="24"/>
+          <w:szCs w:val="24"/>
+          <w:lang w:eastAsia="pt-BR"/>
+        </w:rPr>
+        <w:t>AOP do</w:t>
+      </w:r>
+      <w:r>
+        <w:rPr>
+          <w:rFonts w:ascii="Times New Roman" w:hAnsi="Times New Roman"/>
+          <w:sz w:val="24"/>
+          <w:szCs w:val="24"/>
+          <w:lang w:eastAsia="pt-BR"/>
+        </w:rPr>
+        <w:t xml:space="preserve"> LM324N é utilizado como </w:t>
+      </w:r>
+      <w:r>
+        <w:rPr>
+          <w:rFonts w:ascii="Times New Roman" w:hAnsi="Times New Roman"/>
+          <w:sz w:val="24"/>
+          <w:szCs w:val="24"/>
+          <w:lang w:eastAsia="pt-BR"/>
+        </w:rPr>
+        <w:t>seguidor de tensão, necessário por uma questão de casamento de impedâncias</w:t>
+      </w:r>
+      <w:r>
+        <w:rPr>
+          <w:rFonts w:ascii="Times New Roman" w:hAnsi="Times New Roman"/>
+          <w:sz w:val="24"/>
+          <w:szCs w:val="24"/>
+          <w:lang w:eastAsia="pt-BR"/>
+        </w:rPr>
+        <w:t xml:space="preserve">. </w:t>
+      </w:r>
     </w:p>
     <w:p>
       <w:pPr>
@@ -4175,21 +4395,6 @@
           <w:tab w:val="left" w:pos="426"/>
         </w:tabs>
         <w:spacing w:after="0" w:line="240" w:lineRule="auto"/>
-        <w:jc w:val="both"/>
-        <w:rPr>
-          <w:rFonts w:ascii="Times New Roman" w:hAnsi="Times New Roman"/>
-          <w:sz w:val="24"/>
-          <w:szCs w:val="24"/>
-          <w:lang w:eastAsia="pt-BR"/>
-        </w:rPr>
-      </w:pPr>
-    </w:p>
-    <w:p>
-      <w:pPr>
-        <w:tabs>
-          <w:tab w:val="left" w:pos="426"/>
-        </w:tabs>
-        <w:spacing w:after="0" w:line="240" w:lineRule="auto"/>
         <w:jc w:val="center"/>
         <w:rPr>
           <w:rFonts w:ascii="Times New Roman" w:hAnsi="Times New Roman"/>
@@ -4205,7 +4410,6 @@
           <w:szCs w:val="20"/>
           <w:lang w:eastAsia="pt-BR"/>
         </w:rPr>
-        <w:lastRenderedPageBreak/>
         <w:t xml:space="preserve">Figura 2 – Esquema elétrico </w:t>
       </w:r>
       <w:r>
@@ -4344,51 +4548,88 @@
           <w:lang w:eastAsia="pt-BR"/>
         </w:rPr>
         <w:tab/>
-      </w:r>
-      <w:r>
-        <w:rPr>
-          <w:rFonts w:ascii="Times New Roman" w:hAnsi="Times New Roman"/>
-          <w:sz w:val="24"/>
-          <w:szCs w:val="24"/>
-          <w:lang w:eastAsia="pt-BR"/>
-        </w:rPr>
-        <w:t xml:space="preserve">Observando a </w:t>
-      </w:r>
-      <w:r>
-        <w:rPr>
-          <w:rFonts w:ascii="Times New Roman" w:hAnsi="Times New Roman"/>
-          <w:sz w:val="24"/>
-          <w:szCs w:val="24"/>
-          <w:lang w:eastAsia="pt-BR"/>
-        </w:rPr>
-        <w:t>“</w:t>
-      </w:r>
-      <w:r>
-        <w:rPr>
-          <w:rFonts w:ascii="Times New Roman" w:hAnsi="Times New Roman"/>
-          <w:sz w:val="24"/>
-          <w:szCs w:val="24"/>
-          <w:lang w:eastAsia="pt-BR"/>
-        </w:rPr>
-        <w:t>Figura 2</w:t>
-      </w:r>
-      <w:r>
-        <w:rPr>
-          <w:rFonts w:ascii="Times New Roman" w:hAnsi="Times New Roman"/>
-          <w:sz w:val="24"/>
-          <w:szCs w:val="24"/>
-          <w:lang w:eastAsia="pt-BR"/>
-        </w:rPr>
-        <w:t>”</w:t>
-      </w:r>
-      <w:r>
-        <w:rPr>
-          <w:rFonts w:ascii="Times New Roman" w:hAnsi="Times New Roman"/>
-          <w:sz w:val="24"/>
-          <w:szCs w:val="24"/>
-          <w:lang w:eastAsia="pt-BR"/>
-        </w:rPr>
-        <w:t xml:space="preserve">, pode-se notar que a fonte CC possui um valor de 4,2 </w:t>
+        <w:t>A fonte de tensão interativa representa</w:t>
+      </w:r>
+      <w:r>
+        <w:rPr>
+          <w:rFonts w:ascii="Times New Roman" w:hAnsi="Times New Roman"/>
+          <w:sz w:val="24"/>
+          <w:szCs w:val="24"/>
+          <w:lang w:eastAsia="pt-BR"/>
+        </w:rPr>
+        <w:t xml:space="preserve"> no simulador</w:t>
+      </w:r>
+      <w:r>
+        <w:rPr>
+          <w:rFonts w:ascii="Times New Roman" w:hAnsi="Times New Roman"/>
+          <w:sz w:val="24"/>
+          <w:szCs w:val="24"/>
+          <w:lang w:eastAsia="pt-BR"/>
+        </w:rPr>
+        <w:t xml:space="preserve"> o </w:t>
+      </w:r>
+      <w:r>
+        <w:rPr>
+          <w:rFonts w:ascii="Times New Roman" w:hAnsi="Times New Roman"/>
+          <w:sz w:val="24"/>
+          <w:szCs w:val="24"/>
+          <w:lang w:eastAsia="pt-BR"/>
+        </w:rPr>
+        <w:t>s</w:t>
+      </w:r>
+      <w:r>
+        <w:rPr>
+          <w:rFonts w:ascii="Times New Roman" w:hAnsi="Times New Roman"/>
+          <w:sz w:val="24"/>
+          <w:szCs w:val="24"/>
+          <w:lang w:eastAsia="pt-BR"/>
+        </w:rPr>
+        <w:t>ensor de efeito Hall SS49E,</w:t>
+      </w:r>
+      <w:r>
+        <w:rPr>
+          <w:rFonts w:ascii="Times New Roman" w:hAnsi="Times New Roman"/>
+          <w:sz w:val="24"/>
+          <w:szCs w:val="24"/>
+          <w:lang w:eastAsia="pt-BR"/>
+        </w:rPr>
+        <w:t xml:space="preserve"> o qual</w:t>
+      </w:r>
+      <w:r>
+        <w:rPr>
+          <w:rFonts w:ascii="Times New Roman" w:hAnsi="Times New Roman"/>
+          <w:sz w:val="24"/>
+          <w:szCs w:val="24"/>
+          <w:lang w:eastAsia="pt-BR"/>
+        </w:rPr>
+        <w:t xml:space="preserve"> pode fornecer uma tensão mínima de 2,</w:t>
+      </w:r>
+      <w:r>
+        <w:rPr>
+          <w:rFonts w:ascii="Times New Roman" w:hAnsi="Times New Roman"/>
+          <w:sz w:val="24"/>
+          <w:szCs w:val="24"/>
+          <w:lang w:eastAsia="pt-BR"/>
+        </w:rPr>
+        <w:t xml:space="preserve">25 </w:t>
+      </w:r>
+      <w:r>
+        <w:rPr>
+          <w:rFonts w:ascii="Times New Roman" w:hAnsi="Times New Roman"/>
+          <w:sz w:val="24"/>
+          <w:szCs w:val="24"/>
+          <w:lang w:eastAsia="pt-BR"/>
+        </w:rPr>
+        <w:t xml:space="preserve">V </w:t>
+      </w:r>
+      <w:r>
+        <w:rPr>
+          <w:rFonts w:ascii="Times New Roman" w:hAnsi="Times New Roman"/>
+          <w:sz w:val="24"/>
+          <w:szCs w:val="24"/>
+          <w:lang w:eastAsia="pt-BR"/>
+        </w:rPr>
+        <w:t xml:space="preserve">e máxima de 3,1 </w:t>
       </w:r>
       <w:r>
         <w:rPr>
@@ -4406,6 +4647,33 @@
           <w:szCs w:val="24"/>
           <w:lang w:eastAsia="pt-BR"/>
         </w:rPr>
+        <w:t>. O sensor possui uma sa</w:t>
+      </w:r>
+      <w:r>
+        <w:rPr>
+          <w:rFonts w:ascii="Times New Roman" w:hAnsi="Times New Roman"/>
+          <w:sz w:val="24"/>
+          <w:szCs w:val="24"/>
+          <w:lang w:eastAsia="pt-BR"/>
+        </w:rPr>
+        <w:t>turação de aproximadamente 900 G</w:t>
+      </w:r>
+      <w:r>
+        <w:rPr>
+          <w:rFonts w:ascii="Times New Roman" w:hAnsi="Times New Roman"/>
+          <w:sz w:val="24"/>
+          <w:szCs w:val="24"/>
+          <w:lang w:eastAsia="pt-BR"/>
+        </w:rPr>
+        <w:t>auss</w:t>
+      </w:r>
+      <w:r>
+        <w:rPr>
+          <w:rFonts w:ascii="Times New Roman" w:hAnsi="Times New Roman"/>
+          <w:sz w:val="24"/>
+          <w:szCs w:val="24"/>
+          <w:lang w:eastAsia="pt-BR"/>
+        </w:rPr>
         <w:t xml:space="preserve"> </w:t>
       </w:r>
       <w:r>
@@ -4415,7 +4683,125 @@
           <w:szCs w:val="24"/>
           <w:lang w:eastAsia="pt-BR"/>
         </w:rPr>
-        <w:t xml:space="preserve">e está conectada a um divisor de tensão, a fim de obter precisamente 2,25 </w:t>
+        <w:t>(HONEYWELL, 2003)</w:t>
+      </w:r>
+      <w:r>
+        <w:rPr>
+          <w:rFonts w:ascii="Times New Roman" w:hAnsi="Times New Roman"/>
+          <w:sz w:val="24"/>
+          <w:szCs w:val="24"/>
+          <w:lang w:eastAsia="pt-BR"/>
+        </w:rPr>
+        <w:t xml:space="preserve">. Os valores de escala que o sensor utilizado </w:t>
+      </w:r>
+      <w:r>
+        <w:rPr>
+          <w:rFonts w:ascii="Times New Roman" w:hAnsi="Times New Roman"/>
+          <w:sz w:val="24"/>
+          <w:szCs w:val="24"/>
+          <w:lang w:eastAsia="pt-BR"/>
+        </w:rPr>
+        <w:t xml:space="preserve">neste protótipo </w:t>
+      </w:r>
+      <w:r>
+        <w:rPr>
+          <w:rFonts w:ascii="Times New Roman" w:hAnsi="Times New Roman"/>
+          <w:sz w:val="24"/>
+          <w:szCs w:val="24"/>
+          <w:lang w:eastAsia="pt-BR"/>
+        </w:rPr>
+        <w:t xml:space="preserve">consegue medir estão entre 150 </w:t>
+      </w:r>
+      <w:r>
+        <w:rPr>
+          <w:rFonts w:ascii="Times New Roman" w:hAnsi="Times New Roman"/>
+          <w:sz w:val="24"/>
+          <w:szCs w:val="24"/>
+          <w:lang w:eastAsia="pt-BR"/>
+        </w:rPr>
+        <w:t>G</w:t>
+      </w:r>
+      <w:r>
+        <w:rPr>
+          <w:rFonts w:ascii="Times New Roman" w:hAnsi="Times New Roman"/>
+          <w:sz w:val="24"/>
+          <w:szCs w:val="24"/>
+          <w:lang w:eastAsia="pt-BR"/>
+        </w:rPr>
+        <w:t>auss</w:t>
+      </w:r>
+      <w:r>
+        <w:rPr>
+          <w:rFonts w:ascii="Times New Roman" w:hAnsi="Times New Roman"/>
+          <w:sz w:val="24"/>
+          <w:szCs w:val="24"/>
+          <w:lang w:eastAsia="pt-BR"/>
+        </w:rPr>
+        <w:t xml:space="preserve"> e 850 </w:t>
+      </w:r>
+      <w:r>
+        <w:rPr>
+          <w:rFonts w:ascii="Times New Roman" w:hAnsi="Times New Roman"/>
+          <w:sz w:val="24"/>
+          <w:szCs w:val="24"/>
+          <w:lang w:eastAsia="pt-BR"/>
+        </w:rPr>
+        <w:t>G</w:t>
+      </w:r>
+      <w:r>
+        <w:rPr>
+          <w:rFonts w:ascii="Times New Roman" w:hAnsi="Times New Roman"/>
+          <w:sz w:val="24"/>
+          <w:szCs w:val="24"/>
+          <w:lang w:eastAsia="pt-BR"/>
+        </w:rPr>
+        <w:t>auss</w:t>
+      </w:r>
+      <w:r>
+        <w:rPr>
+          <w:rFonts w:ascii="Times New Roman" w:hAnsi="Times New Roman"/>
+          <w:sz w:val="24"/>
+          <w:szCs w:val="24"/>
+          <w:lang w:eastAsia="pt-BR"/>
+        </w:rPr>
+        <w:t xml:space="preserve">, </w:t>
+      </w:r>
+      <w:r>
+        <w:rPr>
+          <w:rFonts w:ascii="Times New Roman" w:hAnsi="Times New Roman"/>
+          <w:sz w:val="24"/>
+          <w:szCs w:val="24"/>
+          <w:lang w:eastAsia="pt-BR"/>
+        </w:rPr>
+        <w:t xml:space="preserve">valores medidos pela saída do amplificador, </w:t>
+      </w:r>
+      <w:r>
+        <w:rPr>
+          <w:rFonts w:ascii="Times New Roman" w:hAnsi="Times New Roman"/>
+          <w:sz w:val="24"/>
+          <w:szCs w:val="24"/>
+          <w:lang w:eastAsia="pt-BR"/>
+        </w:rPr>
+        <w:t xml:space="preserve">uma vez que </w:t>
+      </w:r>
+      <w:r>
+        <w:rPr>
+          <w:rFonts w:ascii="Times New Roman" w:hAnsi="Times New Roman"/>
+          <w:sz w:val="24"/>
+          <w:szCs w:val="24"/>
+          <w:lang w:eastAsia="pt-BR"/>
+        </w:rPr>
+        <w:t xml:space="preserve">1 </w:t>
+      </w:r>
+      <w:proofErr w:type="spellStart"/>
+      <w:r>
+        <w:rPr>
+          <w:rFonts w:ascii="Times New Roman" w:hAnsi="Times New Roman"/>
+          <w:sz w:val="24"/>
+          <w:szCs w:val="24"/>
+          <w:lang w:eastAsia="pt-BR"/>
+        </w:rPr>
+        <w:t>m</w:t>
       </w:r>
       <w:r>
         <w:rPr>
@@ -4426,59 +4812,33 @@
         </w:rPr>
         <w:t>V</w:t>
       </w:r>
-      <w:r>
-        <w:rPr>
-          <w:rFonts w:ascii="Times New Roman" w:hAnsi="Times New Roman"/>
-          <w:sz w:val="24"/>
-          <w:szCs w:val="24"/>
-          <w:lang w:eastAsia="pt-BR"/>
-        </w:rPr>
-        <w:t>, que é a tensão de referência utilizada no</w:t>
-      </w:r>
-      <w:r>
-        <w:rPr>
-          <w:rFonts w:ascii="Times New Roman" w:hAnsi="Times New Roman"/>
-          <w:sz w:val="24"/>
-          <w:szCs w:val="24"/>
-          <w:lang w:eastAsia="pt-BR"/>
-        </w:rPr>
-        <w:t xml:space="preserve"> circuito subtrator. Em seguida, um </w:t>
-      </w:r>
-      <w:r>
-        <w:rPr>
-          <w:rFonts w:ascii="Times New Roman" w:hAnsi="Times New Roman"/>
-          <w:sz w:val="24"/>
-          <w:szCs w:val="24"/>
-          <w:lang w:eastAsia="pt-BR"/>
-        </w:rPr>
-        <w:t>AOP do</w:t>
-      </w:r>
-      <w:r>
-        <w:rPr>
-          <w:rFonts w:ascii="Times New Roman" w:hAnsi="Times New Roman"/>
-          <w:sz w:val="24"/>
-          <w:szCs w:val="24"/>
-          <w:lang w:eastAsia="pt-BR"/>
-        </w:rPr>
-        <w:t xml:space="preserve"> LM324N é utilizado como </w:t>
-      </w:r>
-      <w:r>
-        <w:rPr>
-          <w:rFonts w:ascii="Times New Roman" w:hAnsi="Times New Roman"/>
-          <w:sz w:val="24"/>
-          <w:szCs w:val="24"/>
-          <w:lang w:eastAsia="pt-BR"/>
-        </w:rPr>
-        <w:t>seguidor de tensão</w:t>
-      </w:r>
-      <w:r>
-        <w:rPr>
-          <w:rFonts w:ascii="Times New Roman" w:hAnsi="Times New Roman"/>
-          <w:sz w:val="24"/>
-          <w:szCs w:val="24"/>
-          <w:lang w:eastAsia="pt-BR"/>
-        </w:rPr>
-        <w:t>, necessário por uma questão de casamento de impedâncias</w:t>
+      <w:proofErr w:type="spellEnd"/>
+      <w:r>
+        <w:rPr>
+          <w:rFonts w:ascii="Times New Roman" w:hAnsi="Times New Roman"/>
+          <w:sz w:val="24"/>
+          <w:szCs w:val="24"/>
+          <w:lang w:eastAsia="pt-BR"/>
+        </w:rPr>
+        <w:t xml:space="preserve"> equivale a 1 </w:t>
+      </w:r>
+      <w:r>
+        <w:rPr>
+          <w:rFonts w:ascii="Times New Roman" w:hAnsi="Times New Roman"/>
+          <w:sz w:val="24"/>
+          <w:szCs w:val="24"/>
+          <w:lang w:eastAsia="pt-BR"/>
+        </w:rPr>
+        <w:t>G</w:t>
+      </w:r>
+      <w:r>
+        <w:rPr>
+          <w:rFonts w:ascii="Times New Roman" w:hAnsi="Times New Roman"/>
+          <w:sz w:val="24"/>
+          <w:szCs w:val="24"/>
+          <w:lang w:eastAsia="pt-BR"/>
+        </w:rPr>
+        <w:t>auss</w:t>
       </w:r>
       <w:r>
         <w:rPr>
@@ -4488,6 +4848,42 @@
           <w:lang w:eastAsia="pt-BR"/>
         </w:rPr>
         <w:t xml:space="preserve">. </w:t>
+      </w:r>
+      <w:r>
+        <w:rPr>
+          <w:rFonts w:ascii="Times New Roman" w:hAnsi="Times New Roman"/>
+          <w:sz w:val="24"/>
+          <w:szCs w:val="24"/>
+          <w:lang w:eastAsia="pt-BR"/>
+        </w:rPr>
+        <w:t>Após amplificação da tensão, f</w:t>
+      </w:r>
+      <w:r>
+        <w:rPr>
+          <w:rFonts w:ascii="Times New Roman" w:hAnsi="Times New Roman"/>
+          <w:sz w:val="24"/>
+          <w:szCs w:val="24"/>
+          <w:lang w:eastAsia="pt-BR"/>
+        </w:rPr>
+        <w:t xml:space="preserve">oi feita uma escala de campo magnético medido na barra </w:t>
+      </w:r>
+      <w:r>
+        <w:rPr>
+          <w:rFonts w:ascii="Times New Roman" w:hAnsi="Times New Roman"/>
+          <w:sz w:val="24"/>
+          <w:szCs w:val="24"/>
+          <w:lang w:eastAsia="pt-BR"/>
+        </w:rPr>
+        <w:t>de LEDs</w:t>
+      </w:r>
+      <w:r>
+        <w:rPr>
+          <w:rFonts w:ascii="Times New Roman" w:hAnsi="Times New Roman"/>
+          <w:sz w:val="24"/>
+          <w:szCs w:val="24"/>
+          <w:lang w:eastAsia="pt-BR"/>
+        </w:rPr>
+        <w:t>.</w:t>
       </w:r>
     </w:p>
     <w:p>
@@ -4512,124 +4908,69 @@
           <w:lang w:eastAsia="pt-BR"/>
         </w:rPr>
         <w:tab/>
-        <w:t>A fonte de tensão interativa representa</w:t>
-      </w:r>
-      <w:r>
-        <w:rPr>
-          <w:rFonts w:ascii="Times New Roman" w:hAnsi="Times New Roman"/>
-          <w:sz w:val="24"/>
-          <w:szCs w:val="24"/>
-          <w:lang w:eastAsia="pt-BR"/>
-        </w:rPr>
-        <w:t xml:space="preserve"> no simulador</w:t>
-      </w:r>
-      <w:r>
-        <w:rPr>
-          <w:rFonts w:ascii="Times New Roman" w:hAnsi="Times New Roman"/>
-          <w:sz w:val="24"/>
-          <w:szCs w:val="24"/>
-          <w:lang w:eastAsia="pt-BR"/>
-        </w:rPr>
-        <w:t xml:space="preserve"> o </w:t>
-      </w:r>
-      <w:r>
-        <w:rPr>
-          <w:rFonts w:ascii="Times New Roman" w:hAnsi="Times New Roman"/>
-          <w:sz w:val="24"/>
-          <w:szCs w:val="24"/>
-          <w:lang w:eastAsia="pt-BR"/>
-        </w:rPr>
-        <w:t>s</w:t>
-      </w:r>
-      <w:r>
-        <w:rPr>
-          <w:rFonts w:ascii="Times New Roman" w:hAnsi="Times New Roman"/>
-          <w:sz w:val="24"/>
-          <w:szCs w:val="24"/>
-          <w:lang w:eastAsia="pt-BR"/>
-        </w:rPr>
-        <w:t>ensor de efeito Hall SS49E,</w:t>
-      </w:r>
-      <w:r>
-        <w:rPr>
-          <w:rFonts w:ascii="Times New Roman" w:hAnsi="Times New Roman"/>
-          <w:sz w:val="24"/>
-          <w:szCs w:val="24"/>
-          <w:lang w:eastAsia="pt-BR"/>
-        </w:rPr>
-        <w:t xml:space="preserve"> o qual</w:t>
-      </w:r>
-      <w:r>
-        <w:rPr>
-          <w:rFonts w:ascii="Times New Roman" w:hAnsi="Times New Roman"/>
-          <w:sz w:val="24"/>
-          <w:szCs w:val="24"/>
-          <w:lang w:eastAsia="pt-BR"/>
-        </w:rPr>
-        <w:t xml:space="preserve"> pode fornecer uma tensão mínima de 2,</w:t>
-      </w:r>
-      <w:r>
-        <w:rPr>
-          <w:rFonts w:ascii="Times New Roman" w:hAnsi="Times New Roman"/>
-          <w:sz w:val="24"/>
-          <w:szCs w:val="24"/>
-          <w:lang w:eastAsia="pt-BR"/>
-        </w:rPr>
-        <w:t xml:space="preserve">25 </w:t>
-      </w:r>
-      <w:r>
-        <w:rPr>
-          <w:rFonts w:ascii="Times New Roman" w:hAnsi="Times New Roman"/>
-          <w:sz w:val="24"/>
-          <w:szCs w:val="24"/>
-          <w:lang w:eastAsia="pt-BR"/>
-        </w:rPr>
-        <w:t xml:space="preserve">V </w:t>
-      </w:r>
-      <w:r>
-        <w:rPr>
-          <w:rFonts w:ascii="Times New Roman" w:hAnsi="Times New Roman"/>
-          <w:sz w:val="24"/>
-          <w:szCs w:val="24"/>
-          <w:lang w:eastAsia="pt-BR"/>
-        </w:rPr>
-        <w:t xml:space="preserve">e máxima de 3,1 </w:t>
-      </w:r>
-      <w:r>
-        <w:rPr>
-          <w:rFonts w:ascii="Times New Roman" w:hAnsi="Times New Roman"/>
-          <w:sz w:val="24"/>
-          <w:szCs w:val="24"/>
-          <w:lang w:eastAsia="pt-BR"/>
-        </w:rPr>
-        <w:t>V</w:t>
-      </w:r>
-      <w:r>
-        <w:rPr>
-          <w:rFonts w:ascii="Times New Roman" w:hAnsi="Times New Roman"/>
-          <w:sz w:val="24"/>
-          <w:szCs w:val="24"/>
-          <w:lang w:eastAsia="pt-BR"/>
-        </w:rPr>
-        <w:t>. O sensor possui uma sa</w:t>
-      </w:r>
-      <w:r>
-        <w:rPr>
-          <w:rFonts w:ascii="Times New Roman" w:hAnsi="Times New Roman"/>
-          <w:sz w:val="24"/>
-          <w:szCs w:val="24"/>
-          <w:lang w:eastAsia="pt-BR"/>
-        </w:rPr>
-        <w:t>turação de aproximadamente 900 G</w:t>
-      </w:r>
-      <w:r>
-        <w:rPr>
-          <w:rFonts w:ascii="Times New Roman" w:hAnsi="Times New Roman"/>
-          <w:sz w:val="24"/>
-          <w:szCs w:val="24"/>
-          <w:lang w:eastAsia="pt-BR"/>
-        </w:rPr>
-        <w:t>auss</w:t>
+      </w:r>
+      <w:r>
+        <w:rPr>
+          <w:rFonts w:ascii="Times New Roman" w:hAnsi="Times New Roman"/>
+          <w:sz w:val="24"/>
+          <w:szCs w:val="24"/>
+          <w:lang w:eastAsia="pt-BR"/>
+        </w:rPr>
+        <w:t xml:space="preserve">O CI LM3914N precisou de uma alimentação separada de 7V. Por falta de um modelo pronto deste CI no programa utilizado para as simulações, ele precisou ser representado pelos componentes que se encontram dentro do </w:t>
+      </w:r>
+      <w:r>
+        <w:rPr>
+          <w:rFonts w:ascii="Times New Roman" w:hAnsi="Times New Roman"/>
+          <w:sz w:val="24"/>
+          <w:szCs w:val="24"/>
+          <w:lang w:eastAsia="pt-BR"/>
+        </w:rPr>
+        <w:t xml:space="preserve">maior </w:t>
+      </w:r>
+      <w:r>
+        <w:rPr>
+          <w:rFonts w:ascii="Times New Roman" w:hAnsi="Times New Roman"/>
+          <w:sz w:val="24"/>
+          <w:szCs w:val="24"/>
+          <w:lang w:eastAsia="pt-BR"/>
+        </w:rPr>
+        <w:t xml:space="preserve">retângulo pontilhado na </w:t>
+      </w:r>
+      <w:r>
+        <w:rPr>
+          <w:rFonts w:ascii="Times New Roman" w:hAnsi="Times New Roman"/>
+          <w:sz w:val="24"/>
+          <w:szCs w:val="24"/>
+          <w:lang w:eastAsia="pt-BR"/>
+        </w:rPr>
+        <w:t>“</w:t>
+      </w:r>
+      <w:r>
+        <w:rPr>
+          <w:rFonts w:ascii="Times New Roman" w:hAnsi="Times New Roman"/>
+          <w:sz w:val="24"/>
+          <w:szCs w:val="24"/>
+          <w:lang w:eastAsia="pt-BR"/>
+        </w:rPr>
+        <w:t>Figura 2</w:t>
+      </w:r>
+      <w:r>
+        <w:rPr>
+          <w:rFonts w:ascii="Times New Roman" w:hAnsi="Times New Roman"/>
+          <w:sz w:val="24"/>
+          <w:szCs w:val="24"/>
+          <w:lang w:eastAsia="pt-BR"/>
+        </w:rPr>
+        <w:t>”</w:t>
+      </w:r>
+      <w:r>
+        <w:rPr>
+          <w:rFonts w:ascii="Times New Roman" w:hAnsi="Times New Roman"/>
+          <w:sz w:val="24"/>
+          <w:szCs w:val="24"/>
+          <w:lang w:eastAsia="pt-BR"/>
+        </w:rPr>
+        <w:t>.</w:t>
       </w:r>
       <w:r>
         <w:rPr>
@@ -4647,207 +4988,34 @@
           <w:szCs w:val="24"/>
           <w:lang w:eastAsia="pt-BR"/>
         </w:rPr>
-        <w:t>(HONEYWELL, 2003)</w:t>
-      </w:r>
-      <w:r>
-        <w:rPr>
-          <w:rFonts w:ascii="Times New Roman" w:hAnsi="Times New Roman"/>
-          <w:sz w:val="24"/>
-          <w:szCs w:val="24"/>
-          <w:lang w:eastAsia="pt-BR"/>
-        </w:rPr>
-        <w:t xml:space="preserve">. Os valores de escala que o sensor utilizado </w:t>
-      </w:r>
-      <w:r>
-        <w:rPr>
-          <w:rFonts w:ascii="Times New Roman" w:hAnsi="Times New Roman"/>
-          <w:sz w:val="24"/>
-          <w:szCs w:val="24"/>
-          <w:lang w:eastAsia="pt-BR"/>
-        </w:rPr>
-        <w:t xml:space="preserve">neste protótipo </w:t>
-      </w:r>
-      <w:r>
-        <w:rPr>
-          <w:rFonts w:ascii="Times New Roman" w:hAnsi="Times New Roman"/>
-          <w:sz w:val="24"/>
-          <w:szCs w:val="24"/>
-          <w:lang w:eastAsia="pt-BR"/>
-        </w:rPr>
-        <w:t xml:space="preserve">consegue medir estão entre 150 </w:t>
-      </w:r>
-      <w:r>
-        <w:rPr>
-          <w:rFonts w:ascii="Times New Roman" w:hAnsi="Times New Roman"/>
-          <w:sz w:val="24"/>
-          <w:szCs w:val="24"/>
-          <w:lang w:eastAsia="pt-BR"/>
-        </w:rPr>
-        <w:t>G</w:t>
-      </w:r>
-      <w:r>
-        <w:rPr>
-          <w:rFonts w:ascii="Times New Roman" w:hAnsi="Times New Roman"/>
-          <w:sz w:val="24"/>
-          <w:szCs w:val="24"/>
-          <w:lang w:eastAsia="pt-BR"/>
-        </w:rPr>
-        <w:t>auss</w:t>
-      </w:r>
-      <w:r>
-        <w:rPr>
-          <w:rFonts w:ascii="Times New Roman" w:hAnsi="Times New Roman"/>
-          <w:sz w:val="24"/>
-          <w:szCs w:val="24"/>
-          <w:lang w:eastAsia="pt-BR"/>
-        </w:rPr>
-        <w:t xml:space="preserve"> e 850 </w:t>
-      </w:r>
-      <w:r>
-        <w:rPr>
-          <w:rFonts w:ascii="Times New Roman" w:hAnsi="Times New Roman"/>
-          <w:sz w:val="24"/>
-          <w:szCs w:val="24"/>
-          <w:lang w:eastAsia="pt-BR"/>
-        </w:rPr>
-        <w:t>G</w:t>
-      </w:r>
-      <w:r>
-        <w:rPr>
-          <w:rFonts w:ascii="Times New Roman" w:hAnsi="Times New Roman"/>
-          <w:sz w:val="24"/>
-          <w:szCs w:val="24"/>
-          <w:lang w:eastAsia="pt-BR"/>
-        </w:rPr>
-        <w:t>auss</w:t>
-      </w:r>
-      <w:r>
-        <w:rPr>
-          <w:rFonts w:ascii="Times New Roman" w:hAnsi="Times New Roman"/>
-          <w:sz w:val="24"/>
-          <w:szCs w:val="24"/>
-          <w:lang w:eastAsia="pt-BR"/>
-        </w:rPr>
-        <w:t xml:space="preserve">, </w:t>
-      </w:r>
-      <w:r>
-        <w:rPr>
-          <w:rFonts w:ascii="Times New Roman" w:hAnsi="Times New Roman"/>
-          <w:sz w:val="24"/>
-          <w:szCs w:val="24"/>
-          <w:lang w:eastAsia="pt-BR"/>
-        </w:rPr>
-        <w:t xml:space="preserve">valores medidos pela saída do amplificador, </w:t>
-      </w:r>
-      <w:r>
-        <w:rPr>
-          <w:rFonts w:ascii="Times New Roman" w:hAnsi="Times New Roman"/>
-          <w:sz w:val="24"/>
-          <w:szCs w:val="24"/>
-          <w:lang w:eastAsia="pt-BR"/>
-        </w:rPr>
-        <w:t xml:space="preserve">uma vez que </w:t>
-      </w:r>
-      <w:r>
-        <w:rPr>
-          <w:rFonts w:ascii="Times New Roman" w:hAnsi="Times New Roman"/>
-          <w:sz w:val="24"/>
-          <w:szCs w:val="24"/>
-          <w:lang w:eastAsia="pt-BR"/>
-        </w:rPr>
-        <w:t xml:space="preserve">1 </w:t>
-      </w:r>
-      <w:proofErr w:type="spellStart"/>
-      <w:r>
-        <w:rPr>
-          <w:rFonts w:ascii="Times New Roman" w:hAnsi="Times New Roman"/>
-          <w:sz w:val="24"/>
-          <w:szCs w:val="24"/>
-          <w:lang w:eastAsia="pt-BR"/>
-        </w:rPr>
-        <w:t>m</w:t>
-      </w:r>
-      <w:r>
-        <w:rPr>
-          <w:rFonts w:ascii="Times New Roman" w:hAnsi="Times New Roman"/>
-          <w:sz w:val="24"/>
-          <w:szCs w:val="24"/>
-          <w:lang w:eastAsia="pt-BR"/>
-        </w:rPr>
-        <w:t>V</w:t>
-      </w:r>
-      <w:proofErr w:type="spellEnd"/>
-      <w:r>
-        <w:rPr>
-          <w:rFonts w:ascii="Times New Roman" w:hAnsi="Times New Roman"/>
-          <w:sz w:val="24"/>
-          <w:szCs w:val="24"/>
-          <w:lang w:eastAsia="pt-BR"/>
-        </w:rPr>
-        <w:t xml:space="preserve"> equivale a 1 </w:t>
-      </w:r>
-      <w:r>
-        <w:rPr>
-          <w:rFonts w:ascii="Times New Roman" w:hAnsi="Times New Roman"/>
-          <w:sz w:val="24"/>
-          <w:szCs w:val="24"/>
-          <w:lang w:eastAsia="pt-BR"/>
-        </w:rPr>
-        <w:t>G</w:t>
-      </w:r>
-      <w:r>
-        <w:rPr>
-          <w:rFonts w:ascii="Times New Roman" w:hAnsi="Times New Roman"/>
-          <w:sz w:val="24"/>
-          <w:szCs w:val="24"/>
-          <w:lang w:eastAsia="pt-BR"/>
-        </w:rPr>
-        <w:t>auss</w:t>
-      </w:r>
-      <w:r>
-        <w:rPr>
-          <w:rFonts w:ascii="Times New Roman" w:hAnsi="Times New Roman"/>
-          <w:sz w:val="24"/>
-          <w:szCs w:val="24"/>
-          <w:lang w:eastAsia="pt-BR"/>
-        </w:rPr>
-        <w:t xml:space="preserve">. </w:t>
-      </w:r>
-      <w:r>
-        <w:rPr>
-          <w:rFonts w:ascii="Times New Roman" w:hAnsi="Times New Roman"/>
-          <w:sz w:val="24"/>
-          <w:szCs w:val="24"/>
-          <w:lang w:eastAsia="pt-BR"/>
-        </w:rPr>
-        <w:t>Após amplificação da tensão, f</w:t>
-      </w:r>
-      <w:r>
-        <w:rPr>
-          <w:rFonts w:ascii="Times New Roman" w:hAnsi="Times New Roman"/>
-          <w:sz w:val="24"/>
-          <w:szCs w:val="24"/>
-          <w:lang w:eastAsia="pt-BR"/>
-        </w:rPr>
-        <w:t xml:space="preserve">oi feita uma escala de campo magnético medido na barra </w:t>
-      </w:r>
-      <w:r>
-        <w:rPr>
-          <w:rFonts w:ascii="Times New Roman" w:hAnsi="Times New Roman"/>
-          <w:sz w:val="24"/>
-          <w:szCs w:val="24"/>
-          <w:lang w:eastAsia="pt-BR"/>
-        </w:rPr>
-        <w:t>de LEDs</w:t>
-      </w:r>
-      <w:r>
-        <w:rPr>
-          <w:rFonts w:ascii="Times New Roman" w:hAnsi="Times New Roman"/>
-          <w:sz w:val="24"/>
-          <w:szCs w:val="24"/>
-          <w:lang w:eastAsia="pt-BR"/>
-        </w:rPr>
-        <w:t>.</w:t>
+        <w:t>A extrema direita da “F</w:t>
+      </w:r>
+      <w:r>
+        <w:rPr>
+          <w:rFonts w:ascii="Times New Roman" w:hAnsi="Times New Roman"/>
+          <w:sz w:val="24"/>
+          <w:szCs w:val="24"/>
+          <w:lang w:eastAsia="pt-BR"/>
+        </w:rPr>
+        <w:t>igura 2</w:t>
+      </w:r>
+      <w:r>
+        <w:rPr>
+          <w:rFonts w:ascii="Times New Roman" w:hAnsi="Times New Roman"/>
+          <w:sz w:val="24"/>
+          <w:szCs w:val="24"/>
+          <w:lang w:eastAsia="pt-BR"/>
+        </w:rPr>
+        <w:t>”</w:t>
+      </w:r>
+      <w:r>
+        <w:rPr>
+          <w:rFonts w:ascii="Times New Roman" w:hAnsi="Times New Roman"/>
+          <w:sz w:val="24"/>
+          <w:szCs w:val="24"/>
+          <w:lang w:eastAsia="pt-BR"/>
+        </w:rPr>
+        <w:t xml:space="preserve"> visualiza-se a barra de LEDs.</w:t>
       </w:r>
     </w:p>
     <w:p>
@@ -4880,138 +5048,6 @@
           <w:szCs w:val="24"/>
           <w:lang w:eastAsia="pt-BR"/>
         </w:rPr>
-        <w:t xml:space="preserve">O CI LM3914N precisou de uma alimentação separada de 7V. Por falta de um modelo pronto deste CI no programa utilizado para as simulações, ele precisou ser representado pelos componentes que se encontram dentro do </w:t>
-      </w:r>
-      <w:r>
-        <w:rPr>
-          <w:rFonts w:ascii="Times New Roman" w:hAnsi="Times New Roman"/>
-          <w:sz w:val="24"/>
-          <w:szCs w:val="24"/>
-          <w:lang w:eastAsia="pt-BR"/>
-        </w:rPr>
-        <w:t xml:space="preserve">maior </w:t>
-      </w:r>
-      <w:r>
-        <w:rPr>
-          <w:rFonts w:ascii="Times New Roman" w:hAnsi="Times New Roman"/>
-          <w:sz w:val="24"/>
-          <w:szCs w:val="24"/>
-          <w:lang w:eastAsia="pt-BR"/>
-        </w:rPr>
-        <w:t xml:space="preserve">retângulo pontilhado na </w:t>
-      </w:r>
-      <w:r>
-        <w:rPr>
-          <w:rFonts w:ascii="Times New Roman" w:hAnsi="Times New Roman"/>
-          <w:sz w:val="24"/>
-          <w:szCs w:val="24"/>
-          <w:lang w:eastAsia="pt-BR"/>
-        </w:rPr>
-        <w:t>“</w:t>
-      </w:r>
-      <w:r>
-        <w:rPr>
-          <w:rFonts w:ascii="Times New Roman" w:hAnsi="Times New Roman"/>
-          <w:sz w:val="24"/>
-          <w:szCs w:val="24"/>
-          <w:lang w:eastAsia="pt-BR"/>
-        </w:rPr>
-        <w:t>Figura 2</w:t>
-      </w:r>
-      <w:r>
-        <w:rPr>
-          <w:rFonts w:ascii="Times New Roman" w:hAnsi="Times New Roman"/>
-          <w:sz w:val="24"/>
-          <w:szCs w:val="24"/>
-          <w:lang w:eastAsia="pt-BR"/>
-        </w:rPr>
-        <w:t>”</w:t>
-      </w:r>
-      <w:r>
-        <w:rPr>
-          <w:rFonts w:ascii="Times New Roman" w:hAnsi="Times New Roman"/>
-          <w:sz w:val="24"/>
-          <w:szCs w:val="24"/>
-          <w:lang w:eastAsia="pt-BR"/>
-        </w:rPr>
-        <w:t>.</w:t>
-      </w:r>
-      <w:r>
-        <w:rPr>
-          <w:rFonts w:ascii="Times New Roman" w:hAnsi="Times New Roman"/>
-          <w:sz w:val="24"/>
-          <w:szCs w:val="24"/>
-          <w:lang w:eastAsia="pt-BR"/>
-        </w:rPr>
-        <w:t xml:space="preserve"> </w:t>
-      </w:r>
-      <w:r>
-        <w:rPr>
-          <w:rFonts w:ascii="Times New Roman" w:hAnsi="Times New Roman"/>
-          <w:sz w:val="24"/>
-          <w:szCs w:val="24"/>
-          <w:lang w:eastAsia="pt-BR"/>
-        </w:rPr>
-        <w:t>A extrema direita da “F</w:t>
-      </w:r>
-      <w:r>
-        <w:rPr>
-          <w:rFonts w:ascii="Times New Roman" w:hAnsi="Times New Roman"/>
-          <w:sz w:val="24"/>
-          <w:szCs w:val="24"/>
-          <w:lang w:eastAsia="pt-BR"/>
-        </w:rPr>
-        <w:t>igura 2</w:t>
-      </w:r>
-      <w:r>
-        <w:rPr>
-          <w:rFonts w:ascii="Times New Roman" w:hAnsi="Times New Roman"/>
-          <w:sz w:val="24"/>
-          <w:szCs w:val="24"/>
-          <w:lang w:eastAsia="pt-BR"/>
-        </w:rPr>
-        <w:t>”</w:t>
-      </w:r>
-      <w:r>
-        <w:rPr>
-          <w:rFonts w:ascii="Times New Roman" w:hAnsi="Times New Roman"/>
-          <w:sz w:val="24"/>
-          <w:szCs w:val="24"/>
-          <w:lang w:eastAsia="pt-BR"/>
-        </w:rPr>
-        <w:t xml:space="preserve"> visualiza-se a barra de LEDs.</w:t>
-      </w:r>
-    </w:p>
-    <w:p>
-      <w:pPr>
-        <w:tabs>
-          <w:tab w:val="left" w:pos="426"/>
-        </w:tabs>
-        <w:spacing w:after="0" w:line="240" w:lineRule="auto"/>
-        <w:jc w:val="both"/>
-        <w:rPr>
-          <w:rFonts w:ascii="Times New Roman" w:hAnsi="Times New Roman"/>
-          <w:sz w:val="24"/>
-          <w:szCs w:val="24"/>
-          <w:lang w:eastAsia="pt-BR"/>
-        </w:rPr>
-      </w:pPr>
-      <w:r>
-        <w:rPr>
-          <w:rFonts w:ascii="Times New Roman" w:hAnsi="Times New Roman"/>
-          <w:sz w:val="24"/>
-          <w:szCs w:val="24"/>
-          <w:lang w:eastAsia="pt-BR"/>
-        </w:rPr>
-        <w:tab/>
-      </w:r>
-      <w:r>
-        <w:rPr>
-          <w:rFonts w:ascii="Times New Roman" w:hAnsi="Times New Roman"/>
-          <w:sz w:val="24"/>
-          <w:szCs w:val="24"/>
-          <w:lang w:eastAsia="pt-BR"/>
-        </w:rPr>
         <w:t>Um novo circuito foi desenvolvido durante o projeto de extensão</w:t>
       </w:r>
       <w:r>
@@ -5030,7 +5066,43 @@
           <w:szCs w:val="24"/>
           <w:lang w:eastAsia="pt-BR"/>
         </w:rPr>
-        <w:t xml:space="preserve"> PIBEX a fim de </w:t>
+        <w:t xml:space="preserve"> PIBEX </w:t>
+      </w:r>
+      <w:r>
+        <w:rPr>
+          <w:rFonts w:ascii="Times New Roman" w:hAnsi="Times New Roman"/>
+          <w:sz w:val="24"/>
+          <w:szCs w:val="24"/>
+          <w:lang w:eastAsia="pt-BR"/>
+        </w:rPr>
+        <w:t>(</w:t>
+      </w:r>
+      <w:r>
+        <w:rPr>
+          <w:rFonts w:ascii="Times New Roman" w:hAnsi="Times New Roman"/>
+          <w:sz w:val="24"/>
+          <w:szCs w:val="24"/>
+          <w:lang w:eastAsia="pt-BR"/>
+        </w:rPr>
+        <w:t>Programa Institucional para Concessão de Bolsas de Extensão</w:t>
+      </w:r>
+      <w:r>
+        <w:rPr>
+          <w:rFonts w:ascii="Times New Roman" w:hAnsi="Times New Roman"/>
+          <w:sz w:val="24"/>
+          <w:szCs w:val="24"/>
+          <w:lang w:eastAsia="pt-BR"/>
+        </w:rPr>
+        <w:t xml:space="preserve">) </w:t>
+      </w:r>
+      <w:r>
+        <w:rPr>
+          <w:rFonts w:ascii="Times New Roman" w:hAnsi="Times New Roman"/>
+          <w:sz w:val="24"/>
+          <w:szCs w:val="24"/>
+          <w:lang w:eastAsia="pt-BR"/>
+        </w:rPr>
+        <w:t xml:space="preserve">a fim de </w:t>
       </w:r>
       <w:r>
         <w:rPr>
@@ -6548,7 +6620,43 @@
           <w:szCs w:val="24"/>
           <w:lang w:eastAsia="pt-BR"/>
         </w:rPr>
-        <w:t xml:space="preserve">Na segunda etapa, durante o PIBEX, foi obtido como resultado </w:t>
+        <w:t>Na segunda etapa, durante o PIBEX</w:t>
+      </w:r>
+      <w:r>
+        <w:rPr>
+          <w:rFonts w:ascii="Times New Roman" w:hAnsi="Times New Roman"/>
+          <w:sz w:val="24"/>
+          <w:szCs w:val="24"/>
+          <w:lang w:eastAsia="pt-BR"/>
+        </w:rPr>
+        <w:t xml:space="preserve"> (</w:t>
+      </w:r>
+      <w:r>
+        <w:rPr>
+          <w:rFonts w:ascii="Times New Roman" w:hAnsi="Times New Roman"/>
+          <w:sz w:val="24"/>
+          <w:szCs w:val="24"/>
+          <w:lang w:eastAsia="pt-BR"/>
+        </w:rPr>
+        <w:t>Programa Institucional para Concessão de Bolsas de Extensão</w:t>
+      </w:r>
+      <w:r>
+        <w:rPr>
+          <w:rFonts w:ascii="Times New Roman" w:hAnsi="Times New Roman"/>
+          <w:sz w:val="24"/>
+          <w:szCs w:val="24"/>
+          <w:lang w:eastAsia="pt-BR"/>
+        </w:rPr>
+        <w:t>)</w:t>
+      </w:r>
+      <w:r>
+        <w:rPr>
+          <w:rFonts w:ascii="Times New Roman" w:hAnsi="Times New Roman"/>
+          <w:sz w:val="24"/>
+          <w:szCs w:val="24"/>
+          <w:lang w:eastAsia="pt-BR"/>
+        </w:rPr>
+        <w:t xml:space="preserve">, foi obtido como resultado </w:t>
       </w:r>
       <w:r>
         <w:rPr>
@@ -6758,11 +6866,11 @@
           <w:tab w:val="left" w:pos="426"/>
         </w:tabs>
         <w:spacing w:after="0" w:line="240" w:lineRule="auto"/>
-        <w:jc w:val="center"/>
-        <w:rPr>
-          <w:rFonts w:ascii="Times New Roman" w:hAnsi="Times New Roman"/>
-          <w:sz w:val="20"/>
-          <w:szCs w:val="20"/>
+        <w:jc w:val="both"/>
+        <w:rPr>
+          <w:rFonts w:ascii="Times New Roman" w:hAnsi="Times New Roman"/>
+          <w:sz w:val="24"/>
+          <w:szCs w:val="24"/>
           <w:lang w:eastAsia="pt-BR"/>
         </w:rPr>
       </w:pPr>
@@ -6773,22 +6881,7 @@
           <w:tab w:val="left" w:pos="426"/>
         </w:tabs>
         <w:spacing w:after="0" w:line="240" w:lineRule="auto"/>
-        <w:jc w:val="center"/>
-        <w:rPr>
-          <w:rFonts w:ascii="Times New Roman" w:hAnsi="Times New Roman"/>
-          <w:sz w:val="20"/>
-          <w:szCs w:val="20"/>
-          <w:lang w:eastAsia="pt-BR"/>
-        </w:rPr>
-      </w:pPr>
-    </w:p>
-    <w:p>
-      <w:pPr>
-        <w:tabs>
-          <w:tab w:val="left" w:pos="426"/>
-        </w:tabs>
-        <w:spacing w:after="0" w:line="240" w:lineRule="auto"/>
-        <w:jc w:val="center"/>
+        <w:jc w:val="both"/>
         <w:rPr>
           <w:rFonts w:ascii="Times New Roman" w:hAnsi="Times New Roman"/>
           <w:sz w:val="20"/>
@@ -6950,6 +7043,21 @@
           <w:tab w:val="left" w:pos="426"/>
         </w:tabs>
         <w:spacing w:after="0" w:line="240" w:lineRule="auto"/>
+        <w:jc w:val="center"/>
+        <w:rPr>
+          <w:rFonts w:ascii="Times New Roman" w:hAnsi="Times New Roman"/>
+          <w:sz w:val="20"/>
+          <w:szCs w:val="20"/>
+          <w:lang w:eastAsia="pt-BR"/>
+        </w:rPr>
+      </w:pPr>
+    </w:p>
+    <w:p>
+      <w:pPr>
+        <w:tabs>
+          <w:tab w:val="left" w:pos="426"/>
+        </w:tabs>
+        <w:spacing w:after="0" w:line="240" w:lineRule="auto"/>
         <w:jc w:val="both"/>
         <w:rPr>
           <w:rFonts w:ascii="Times New Roman" w:hAnsi="Times New Roman"/>
@@ -7057,6 +7165,23 @@
         </w:rPr>
         <w:t xml:space="preserve"> das escolas públicas do Brasil.</w:t>
       </w:r>
+    </w:p>
+    <w:p>
+      <w:pPr>
+        <w:tabs>
+          <w:tab w:val="left" w:pos="426"/>
+        </w:tabs>
+        <w:spacing w:after="0" w:line="240" w:lineRule="auto"/>
+        <w:jc w:val="both"/>
+        <w:rPr>
+          <w:rFonts w:ascii="Times New Roman" w:hAnsi="Times New Roman"/>
+          <w:sz w:val="24"/>
+          <w:szCs w:val="24"/>
+          <w:lang w:eastAsia="pt-BR"/>
+        </w:rPr>
+      </w:pPr>
+      <w:bookmarkStart w:id="0" w:name="_GoBack"/>
+      <w:bookmarkEnd w:id="0"/>
     </w:p>
     <w:p>
       <w:pPr>
@@ -7172,6 +7297,66 @@
           <w:szCs w:val="24"/>
           <w:lang w:eastAsia="pt-BR"/>
         </w:rPr>
+        <w:t xml:space="preserve">, tanto na aquisição dos dispositivos utilizados </w:t>
+      </w:r>
+      <w:r>
+        <w:rPr>
+          <w:rFonts w:ascii="Times New Roman" w:hAnsi="Times New Roman"/>
+          <w:color w:val="000000"/>
+          <w:sz w:val="24"/>
+          <w:szCs w:val="24"/>
+          <w:lang w:eastAsia="pt-BR"/>
+        </w:rPr>
+        <w:t>(</w:t>
+      </w:r>
+      <w:r>
+        <w:rPr>
+          <w:rFonts w:ascii="Times New Roman" w:hAnsi="Times New Roman"/>
+          <w:color w:val="000000"/>
+          <w:sz w:val="24"/>
+          <w:szCs w:val="24"/>
+          <w:lang w:eastAsia="pt-BR"/>
+        </w:rPr>
+        <w:t>todos foram comprados a valores acessíveis no mercado</w:t>
+      </w:r>
+      <w:r>
+        <w:rPr>
+          <w:rFonts w:ascii="Times New Roman" w:hAnsi="Times New Roman"/>
+          <w:color w:val="000000"/>
+          <w:sz w:val="24"/>
+          <w:szCs w:val="24"/>
+          <w:lang w:eastAsia="pt-BR"/>
+        </w:rPr>
+        <w:t>)</w:t>
+      </w:r>
+      <w:r>
+        <w:rPr>
+          <w:rFonts w:ascii="Times New Roman" w:hAnsi="Times New Roman"/>
+          <w:color w:val="000000"/>
+          <w:sz w:val="24"/>
+          <w:szCs w:val="24"/>
+          <w:lang w:eastAsia="pt-BR"/>
+        </w:rPr>
+        <w:t xml:space="preserve">, quanto </w:t>
+      </w:r>
+      <w:r>
+        <w:rPr>
+          <w:rFonts w:ascii="Times New Roman" w:hAnsi="Times New Roman"/>
+          <w:color w:val="000000"/>
+          <w:sz w:val="24"/>
+          <w:szCs w:val="24"/>
+          <w:lang w:eastAsia="pt-BR"/>
+        </w:rPr>
+        <w:t>no desenvolvimento e finalização do protótipo que já pode ser utilizado nas aulas de Física Experimental</w:t>
+      </w:r>
+      <w:r>
+        <w:rPr>
+          <w:rFonts w:ascii="Times New Roman" w:hAnsi="Times New Roman"/>
+          <w:color w:val="000000"/>
+          <w:sz w:val="24"/>
+          <w:szCs w:val="24"/>
+          <w:lang w:eastAsia="pt-BR"/>
+        </w:rPr>
         <w:t>.</w:t>
       </w:r>
       <w:r>
@@ -7615,7 +7800,6 @@
         <w:jc w:val="both"/>
         <w:rPr>
           <w:rFonts w:ascii="Times New Roman" w:hAnsi="Times New Roman"/>
-          <w:caps/>
           <w:sz w:val="24"/>
           <w:szCs w:val="24"/>
           <w:lang w:eastAsia="pt-BR"/>
@@ -7657,7 +7841,43 @@
           <w:szCs w:val="24"/>
           <w:lang w:eastAsia="pt-BR"/>
         </w:rPr>
-        <w:t xml:space="preserve"> de Extensão do IFPE pela oportunidade de continuar este projeto através do PIBEX.</w:t>
+        <w:t xml:space="preserve"> de Extensão do IFPE pela oportunidade de continuar este projeto através do PIBEX</w:t>
+      </w:r>
+      <w:r>
+        <w:rPr>
+          <w:rFonts w:ascii="Times New Roman" w:hAnsi="Times New Roman"/>
+          <w:sz w:val="24"/>
+          <w:szCs w:val="24"/>
+          <w:lang w:eastAsia="pt-BR"/>
+        </w:rPr>
+        <w:t xml:space="preserve"> (</w:t>
+      </w:r>
+      <w:r>
+        <w:rPr>
+          <w:rFonts w:ascii="Times New Roman" w:hAnsi="Times New Roman"/>
+          <w:sz w:val="24"/>
+          <w:szCs w:val="24"/>
+          <w:lang w:eastAsia="pt-BR"/>
+        </w:rPr>
+        <w:t>Programa Institucional para Concessão de Bolsas de Extensão</w:t>
+      </w:r>
+      <w:r>
+        <w:rPr>
+          <w:rFonts w:ascii="Times New Roman" w:hAnsi="Times New Roman"/>
+          <w:sz w:val="24"/>
+          <w:szCs w:val="24"/>
+          <w:lang w:eastAsia="pt-BR"/>
+        </w:rPr>
+        <w:t>)</w:t>
+      </w:r>
+      <w:r>
+        <w:rPr>
+          <w:rFonts w:ascii="Times New Roman" w:hAnsi="Times New Roman"/>
+          <w:sz w:val="24"/>
+          <w:szCs w:val="24"/>
+          <w:lang w:eastAsia="pt-BR"/>
+        </w:rPr>
+        <w:t>.</w:t>
       </w:r>
     </w:p>
     <w:p>
@@ -7669,117 +7889,6 @@
         <w:jc w:val="both"/>
         <w:rPr>
           <w:rFonts w:ascii="Times New Roman" w:hAnsi="Times New Roman"/>
-          <w:caps/>
-          <w:sz w:val="24"/>
-          <w:szCs w:val="24"/>
-          <w:lang w:eastAsia="pt-BR"/>
-        </w:rPr>
-      </w:pPr>
-    </w:p>
-    <w:p>
-      <w:pPr>
-        <w:tabs>
-          <w:tab w:val="left" w:pos="426"/>
-        </w:tabs>
-        <w:spacing w:after="0" w:line="240" w:lineRule="auto"/>
-        <w:jc w:val="both"/>
-        <w:rPr>
-          <w:rFonts w:ascii="Times New Roman" w:hAnsi="Times New Roman"/>
-          <w:b/>
-          <w:bCs/>
-          <w:caps/>
-          <w:color w:val="000000" w:themeColor="text1"/>
-          <w:sz w:val="24"/>
-          <w:szCs w:val="24"/>
-          <w:lang w:eastAsia="pt-BR"/>
-        </w:rPr>
-      </w:pPr>
-    </w:p>
-    <w:p>
-      <w:pPr>
-        <w:tabs>
-          <w:tab w:val="left" w:pos="426"/>
-        </w:tabs>
-        <w:spacing w:after="0" w:line="240" w:lineRule="auto"/>
-        <w:jc w:val="both"/>
-        <w:rPr>
-          <w:rFonts w:ascii="Times New Roman" w:hAnsi="Times New Roman"/>
-          <w:b/>
-          <w:bCs/>
-          <w:caps/>
-          <w:color w:val="000000" w:themeColor="text1"/>
-          <w:sz w:val="24"/>
-          <w:szCs w:val="24"/>
-          <w:lang w:eastAsia="pt-BR"/>
-        </w:rPr>
-      </w:pPr>
-    </w:p>
-    <w:p>
-      <w:pPr>
-        <w:tabs>
-          <w:tab w:val="left" w:pos="426"/>
-        </w:tabs>
-        <w:spacing w:after="0" w:line="240" w:lineRule="auto"/>
-        <w:jc w:val="both"/>
-        <w:rPr>
-          <w:rFonts w:ascii="Times New Roman" w:hAnsi="Times New Roman"/>
-          <w:b/>
-          <w:bCs/>
-          <w:caps/>
-          <w:color w:val="000000" w:themeColor="text1"/>
-          <w:sz w:val="24"/>
-          <w:szCs w:val="24"/>
-          <w:lang w:eastAsia="pt-BR"/>
-        </w:rPr>
-      </w:pPr>
-    </w:p>
-    <w:p>
-      <w:pPr>
-        <w:tabs>
-          <w:tab w:val="left" w:pos="426"/>
-        </w:tabs>
-        <w:spacing w:after="0" w:line="240" w:lineRule="auto"/>
-        <w:jc w:val="both"/>
-        <w:rPr>
-          <w:rFonts w:ascii="Times New Roman" w:hAnsi="Times New Roman"/>
-          <w:b/>
-          <w:bCs/>
-          <w:caps/>
-          <w:color w:val="000000" w:themeColor="text1"/>
-          <w:sz w:val="24"/>
-          <w:szCs w:val="24"/>
-          <w:lang w:eastAsia="pt-BR"/>
-        </w:rPr>
-      </w:pPr>
-    </w:p>
-    <w:p>
-      <w:pPr>
-        <w:tabs>
-          <w:tab w:val="left" w:pos="426"/>
-        </w:tabs>
-        <w:spacing w:after="0" w:line="240" w:lineRule="auto"/>
-        <w:jc w:val="both"/>
-        <w:rPr>
-          <w:rFonts w:ascii="Times New Roman" w:hAnsi="Times New Roman"/>
-          <w:b/>
-          <w:bCs/>
-          <w:caps/>
-          <w:color w:val="000000" w:themeColor="text1"/>
-          <w:sz w:val="24"/>
-          <w:szCs w:val="24"/>
-          <w:lang w:eastAsia="pt-BR"/>
-        </w:rPr>
-      </w:pPr>
-    </w:p>
-    <w:p>
-      <w:pPr>
-        <w:tabs>
-          <w:tab w:val="left" w:pos="426"/>
-        </w:tabs>
-        <w:spacing w:after="0" w:line="240" w:lineRule="auto"/>
-        <w:jc w:val="both"/>
-        <w:rPr>
-          <w:rFonts w:ascii="Times New Roman" w:hAnsi="Times New Roman"/>
           <w:b/>
           <w:bCs/>
           <w:caps/>
@@ -7843,7 +7952,7 @@
           <w:sz w:val="24"/>
           <w:szCs w:val="24"/>
         </w:rPr>
-        <w:t xml:space="preserve">KANT, Immanuel. </w:t>
+        <w:t xml:space="preserve">AZZY, Gabriel; BUCHNER, Maurício; MARUJO, Fábio. </w:t>
       </w:r>
       <w:r>
         <w:rPr>
@@ -7852,15 +7961,78 @@
           <w:sz w:val="24"/>
           <w:szCs w:val="24"/>
         </w:rPr>
-        <w:t>Crítica da Razão Prática</w:t>
-      </w:r>
-      <w:r>
-        <w:rPr>
-          <w:rFonts w:ascii="Times New Roman" w:hAnsi="Times New Roman"/>
-          <w:sz w:val="24"/>
-          <w:szCs w:val="24"/>
-        </w:rPr>
-        <w:t>. Tradução de Artur Mourão. Edições 70. Lisboa, 1986.</w:t>
+        <w:t xml:space="preserve">Desenvolvimento de um Medidor de Campo Magnético </w:t>
+      </w:r>
+      <w:proofErr w:type="spellStart"/>
+      <w:r>
+        <w:rPr>
+          <w:rFonts w:ascii="Times New Roman" w:hAnsi="Times New Roman"/>
+          <w:b/>
+          <w:sz w:val="24"/>
+          <w:szCs w:val="24"/>
+        </w:rPr>
+        <w:t>Microcontrolado</w:t>
+      </w:r>
+      <w:proofErr w:type="spellEnd"/>
+      <w:r>
+        <w:rPr>
+          <w:rFonts w:ascii="Times New Roman" w:hAnsi="Times New Roman"/>
+          <w:b/>
+          <w:sz w:val="24"/>
+          <w:szCs w:val="24"/>
+        </w:rPr>
+        <w:t xml:space="preserve"> para Aplicações em Física Experimental</w:t>
+      </w:r>
+      <w:r>
+        <w:rPr>
+          <w:rFonts w:ascii="Times New Roman" w:hAnsi="Times New Roman"/>
+          <w:sz w:val="24"/>
+          <w:szCs w:val="24"/>
+        </w:rPr>
+        <w:t xml:space="preserve">. </w:t>
+      </w:r>
+      <w:r>
+        <w:rPr>
+          <w:rFonts w:ascii="Times New Roman" w:hAnsi="Times New Roman"/>
+          <w:sz w:val="24"/>
+          <w:szCs w:val="24"/>
+        </w:rPr>
+        <w:t xml:space="preserve">CBPF. </w:t>
+      </w:r>
+      <w:r>
+        <w:rPr>
+          <w:rFonts w:ascii="Times New Roman" w:hAnsi="Times New Roman"/>
+          <w:sz w:val="24"/>
+          <w:szCs w:val="24"/>
+        </w:rPr>
+        <w:t>Rio de Janeiro, 2015. Disponível em:</w:t>
+      </w:r>
+      <w:r>
+        <w:rPr>
+          <w:rFonts w:ascii="Times New Roman" w:hAnsi="Times New Roman"/>
+          <w:sz w:val="24"/>
+          <w:szCs w:val="24"/>
+        </w:rPr>
+        <w:t xml:space="preserve"> </w:t>
+      </w:r>
+      <w:hyperlink r:id="rId12" w:history="1">
+        <w:r>
+          <w:rPr>
+            <w:rStyle w:val="Hyperlink"/>
+            <w:rFonts w:ascii="Times New Roman" w:hAnsi="Times New Roman"/>
+            <w:sz w:val="24"/>
+            <w:szCs w:val="24"/>
+          </w:rPr>
+          <w:t>http://revistas.cbpf.br/index.php/nt/article/download/150/110</w:t>
+        </w:r>
+      </w:hyperlink>
+      <w:r>
+        <w:rPr>
+          <w:rFonts w:ascii="Times New Roman" w:hAnsi="Times New Roman"/>
+          <w:sz w:val="24"/>
+          <w:szCs w:val="24"/>
+        </w:rPr>
+        <w:t>. Acesso em: 10 out. 2019.</w:t>
       </w:r>
     </w:p>
     <w:p>
@@ -7870,6 +8042,205 @@
           <w:rFonts w:ascii="Times New Roman" w:hAnsi="Times New Roman"/>
           <w:sz w:val="24"/>
           <w:szCs w:val="24"/>
+          <w:lang w:val="en-CA"/>
+        </w:rPr>
+      </w:pPr>
+      <w:r>
+        <w:rPr>
+          <w:rFonts w:ascii="Times New Roman" w:hAnsi="Times New Roman"/>
+          <w:sz w:val="24"/>
+          <w:szCs w:val="24"/>
+          <w:lang w:val="en-CA"/>
+        </w:rPr>
+        <w:t xml:space="preserve">BUCK, John. A.; HAYT, William H. Jr. </w:t>
+      </w:r>
+      <w:r>
+        <w:rPr>
+          <w:rFonts w:ascii="Times New Roman" w:hAnsi="Times New Roman"/>
+          <w:b/>
+          <w:sz w:val="24"/>
+          <w:szCs w:val="24"/>
+        </w:rPr>
+        <w:t>Eletromagnetismo</w:t>
+      </w:r>
+      <w:r>
+        <w:rPr>
+          <w:rFonts w:ascii="Times New Roman" w:hAnsi="Times New Roman"/>
+          <w:sz w:val="24"/>
+          <w:szCs w:val="24"/>
+        </w:rPr>
+        <w:t xml:space="preserve">. Tradução de Marco Aurélio de Oliveira Schroeder. </w:t>
+      </w:r>
+      <w:r>
+        <w:rPr>
+          <w:rFonts w:ascii="Times New Roman" w:hAnsi="Times New Roman"/>
+          <w:sz w:val="24"/>
+          <w:szCs w:val="24"/>
+          <w:lang w:val="en-CA"/>
+        </w:rPr>
+        <w:t xml:space="preserve">8. ed. AMGH </w:t>
+      </w:r>
+      <w:proofErr w:type="spellStart"/>
+      <w:r>
+        <w:rPr>
+          <w:rFonts w:ascii="Times New Roman" w:hAnsi="Times New Roman"/>
+          <w:sz w:val="24"/>
+          <w:szCs w:val="24"/>
+          <w:lang w:val="en-CA"/>
+        </w:rPr>
+        <w:t>Editora</w:t>
+      </w:r>
+      <w:proofErr w:type="spellEnd"/>
+      <w:r>
+        <w:rPr>
+          <w:rFonts w:ascii="Times New Roman" w:hAnsi="Times New Roman"/>
+          <w:sz w:val="24"/>
+          <w:szCs w:val="24"/>
+          <w:lang w:val="en-CA"/>
+        </w:rPr>
+        <w:t>. São Paulo, 2013.</w:t>
+      </w:r>
+    </w:p>
+    <w:p>
+      <w:pPr>
+        <w:jc w:val="both"/>
+        <w:rPr>
+          <w:rFonts w:ascii="Times New Roman" w:hAnsi="Times New Roman"/>
+          <w:sz w:val="24"/>
+          <w:szCs w:val="24"/>
+          <w:lang w:val="en-CA"/>
+        </w:rPr>
+      </w:pPr>
+      <w:r>
+        <w:rPr>
+          <w:rFonts w:ascii="Times New Roman" w:hAnsi="Times New Roman"/>
+          <w:sz w:val="24"/>
+          <w:szCs w:val="24"/>
+        </w:rPr>
+        <w:t>COELHO, Suzana Maria; NUNES, António Dias; SÉRÉ, Marie-</w:t>
+      </w:r>
+      <w:proofErr w:type="spellStart"/>
+      <w:r>
+        <w:rPr>
+          <w:rFonts w:ascii="Times New Roman" w:hAnsi="Times New Roman"/>
+          <w:sz w:val="24"/>
+          <w:szCs w:val="24"/>
+        </w:rPr>
+        <w:t>Geneviève</w:t>
+      </w:r>
+      <w:proofErr w:type="spellEnd"/>
+      <w:r>
+        <w:rPr>
+          <w:rFonts w:ascii="Times New Roman" w:hAnsi="Times New Roman"/>
+          <w:sz w:val="24"/>
+          <w:szCs w:val="24"/>
+        </w:rPr>
+        <w:t xml:space="preserve">. O Papel da Experimentação no Ensino da Física. </w:t>
+      </w:r>
+      <w:r>
+        <w:rPr>
+          <w:rFonts w:ascii="Times New Roman" w:hAnsi="Times New Roman"/>
+          <w:b/>
+          <w:sz w:val="24"/>
+          <w:szCs w:val="24"/>
+        </w:rPr>
+        <w:t>Caderno Brasileiro de Ensino de Física</w:t>
+      </w:r>
+      <w:r>
+        <w:rPr>
+          <w:rFonts w:ascii="Times New Roman" w:hAnsi="Times New Roman"/>
+          <w:sz w:val="24"/>
+          <w:szCs w:val="24"/>
+        </w:rPr>
+        <w:t xml:space="preserve">. Santa Catarina, v.20, n.1, p. 30-42, 2003. Disponível em: </w:t>
+      </w:r>
+      <w:hyperlink r:id="rId13" w:history="1">
+        <w:r>
+          <w:rPr>
+            <w:rStyle w:val="Hyperlink"/>
+            <w:rFonts w:ascii="Times New Roman" w:hAnsi="Times New Roman"/>
+            <w:sz w:val="24"/>
+            <w:szCs w:val="24"/>
+          </w:rPr>
+          <w:t>https://periodicos.ufsc.br/index.php/fisica/article/view/6560/6046</w:t>
+        </w:r>
+      </w:hyperlink>
+      <w:r>
+        <w:rPr>
+          <w:rFonts w:ascii="Times New Roman" w:hAnsi="Times New Roman"/>
+          <w:sz w:val="24"/>
+          <w:szCs w:val="24"/>
+        </w:rPr>
+        <w:t xml:space="preserve">. </w:t>
+      </w:r>
+      <w:proofErr w:type="spellStart"/>
+      <w:r>
+        <w:rPr>
+          <w:rFonts w:ascii="Times New Roman" w:hAnsi="Times New Roman"/>
+          <w:sz w:val="24"/>
+          <w:szCs w:val="24"/>
+          <w:lang w:val="en-CA"/>
+        </w:rPr>
+        <w:t>Acesso</w:t>
+      </w:r>
+      <w:proofErr w:type="spellEnd"/>
+      <w:r>
+        <w:rPr>
+          <w:rFonts w:ascii="Times New Roman" w:hAnsi="Times New Roman"/>
+          <w:sz w:val="24"/>
+          <w:szCs w:val="24"/>
+          <w:lang w:val="en-CA"/>
+        </w:rPr>
+        <w:t xml:space="preserve"> </w:t>
+      </w:r>
+      <w:proofErr w:type="spellStart"/>
+      <w:r>
+        <w:rPr>
+          <w:rFonts w:ascii="Times New Roman" w:hAnsi="Times New Roman"/>
+          <w:sz w:val="24"/>
+          <w:szCs w:val="24"/>
+          <w:lang w:val="en-CA"/>
+        </w:rPr>
+        <w:t>em</w:t>
+      </w:r>
+      <w:proofErr w:type="spellEnd"/>
+      <w:r>
+        <w:rPr>
+          <w:rFonts w:ascii="Times New Roman" w:hAnsi="Times New Roman"/>
+          <w:sz w:val="24"/>
+          <w:szCs w:val="24"/>
+          <w:lang w:val="en-CA"/>
+        </w:rPr>
+        <w:t xml:space="preserve">: 29 </w:t>
+      </w:r>
+      <w:proofErr w:type="spellStart"/>
+      <w:r>
+        <w:rPr>
+          <w:rFonts w:ascii="Times New Roman" w:hAnsi="Times New Roman"/>
+          <w:sz w:val="24"/>
+          <w:szCs w:val="24"/>
+          <w:lang w:val="en-CA"/>
+        </w:rPr>
+        <w:t>mai</w:t>
+      </w:r>
+      <w:proofErr w:type="spellEnd"/>
+      <w:r>
+        <w:rPr>
+          <w:rFonts w:ascii="Times New Roman" w:hAnsi="Times New Roman"/>
+          <w:sz w:val="24"/>
+          <w:szCs w:val="24"/>
+          <w:lang w:val="en-CA"/>
+        </w:rPr>
+        <w:t>. 2020.</w:t>
+      </w:r>
+    </w:p>
+    <w:p>
+      <w:pPr>
+        <w:jc w:val="both"/>
+        <w:rPr>
+          <w:rFonts w:ascii="Times New Roman" w:hAnsi="Times New Roman"/>
+          <w:sz w:val="24"/>
+          <w:szCs w:val="24"/>
         </w:rPr>
       </w:pPr>
       <w:r>
@@ -7897,7 +8268,7 @@
         </w:rPr>
         <w:t xml:space="preserve">. Imprensa Universitária da UFSM. Santa Maria, 2012. Disponível em: </w:t>
       </w:r>
-      <w:hyperlink r:id="rId12" w:history="1">
+      <w:hyperlink r:id="rId14" w:history="1">
         <w:r>
           <w:rPr>
             <w:rStyle w:val="Hyperlink"/>
@@ -7915,301 +8286,6 @@
           <w:szCs w:val="24"/>
         </w:rPr>
         <w:t>. Acesso em: 10 nov. 2019.</w:t>
-      </w:r>
-    </w:p>
-    <w:p>
-      <w:pPr>
-        <w:jc w:val="both"/>
-        <w:rPr>
-          <w:rFonts w:ascii="Times New Roman" w:hAnsi="Times New Roman"/>
-          <w:sz w:val="24"/>
-          <w:szCs w:val="24"/>
-        </w:rPr>
-      </w:pPr>
-      <w:r>
-        <w:rPr>
-          <w:rFonts w:ascii="Times New Roman" w:hAnsi="Times New Roman"/>
-          <w:sz w:val="24"/>
-          <w:szCs w:val="24"/>
-        </w:rPr>
-        <w:t xml:space="preserve">AZZY, Gabriel; BUCHNER, Maurício; MARUJO, Fábio. </w:t>
-      </w:r>
-      <w:r>
-        <w:rPr>
-          <w:rFonts w:ascii="Times New Roman" w:hAnsi="Times New Roman"/>
-          <w:b/>
-          <w:sz w:val="24"/>
-          <w:szCs w:val="24"/>
-        </w:rPr>
-        <w:t>Desenvolvimento de um Medidor de Campo Magnético Microcontrolado para Aplicações em Física Experimental</w:t>
-      </w:r>
-      <w:r>
-        <w:rPr>
-          <w:rFonts w:ascii="Times New Roman" w:hAnsi="Times New Roman"/>
-          <w:sz w:val="24"/>
-          <w:szCs w:val="24"/>
-        </w:rPr>
-        <w:t xml:space="preserve">. </w:t>
-      </w:r>
-      <w:r>
-        <w:rPr>
-          <w:rFonts w:ascii="Times New Roman" w:hAnsi="Times New Roman"/>
-          <w:sz w:val="24"/>
-          <w:szCs w:val="24"/>
-        </w:rPr>
-        <w:t xml:space="preserve">CBPF. </w:t>
-      </w:r>
-      <w:r>
-        <w:rPr>
-          <w:rFonts w:ascii="Times New Roman" w:hAnsi="Times New Roman"/>
-          <w:sz w:val="24"/>
-          <w:szCs w:val="24"/>
-        </w:rPr>
-        <w:t>Rio de Janeiro, 2015. Disponível em:</w:t>
-      </w:r>
-      <w:r>
-        <w:rPr>
-          <w:rFonts w:ascii="Times New Roman" w:hAnsi="Times New Roman"/>
-          <w:sz w:val="24"/>
-          <w:szCs w:val="24"/>
-        </w:rPr>
-        <w:t xml:space="preserve"> </w:t>
-      </w:r>
-      <w:hyperlink r:id="rId13" w:history="1">
-        <w:r>
-          <w:rPr>
-            <w:rStyle w:val="Hyperlink"/>
-            <w:rFonts w:ascii="Times New Roman" w:hAnsi="Times New Roman"/>
-            <w:sz w:val="24"/>
-            <w:szCs w:val="24"/>
-          </w:rPr>
-          <w:t>http://revistas.cbpf.br/index.php/nt/article/download/150/110</w:t>
-        </w:r>
-      </w:hyperlink>
-      <w:r>
-        <w:rPr>
-          <w:rFonts w:ascii="Times New Roman" w:hAnsi="Times New Roman"/>
-          <w:sz w:val="24"/>
-          <w:szCs w:val="24"/>
-        </w:rPr>
-        <w:t>. Acesso em: 10 out. 2019.</w:t>
-      </w:r>
-    </w:p>
-    <w:p>
-      <w:pPr>
-        <w:jc w:val="both"/>
-        <w:rPr>
-          <w:rFonts w:ascii="Times New Roman" w:hAnsi="Times New Roman"/>
-          <w:sz w:val="24"/>
-          <w:szCs w:val="24"/>
-          <w:lang w:val="en-CA"/>
-        </w:rPr>
-      </w:pPr>
-      <w:r>
-        <w:rPr>
-          <w:rFonts w:ascii="Times New Roman" w:hAnsi="Times New Roman"/>
-          <w:sz w:val="24"/>
-          <w:szCs w:val="24"/>
-        </w:rPr>
-        <w:t>COELHO, Suzana Maria; NUNES, António Dias; SÉRÉ, Marie-</w:t>
-      </w:r>
-      <w:proofErr w:type="spellStart"/>
-      <w:r>
-        <w:rPr>
-          <w:rFonts w:ascii="Times New Roman" w:hAnsi="Times New Roman"/>
-          <w:sz w:val="24"/>
-          <w:szCs w:val="24"/>
-        </w:rPr>
-        <w:t>Geneviève</w:t>
-      </w:r>
-      <w:proofErr w:type="spellEnd"/>
-      <w:r>
-        <w:rPr>
-          <w:rFonts w:ascii="Times New Roman" w:hAnsi="Times New Roman"/>
-          <w:sz w:val="24"/>
-          <w:szCs w:val="24"/>
-        </w:rPr>
-        <w:t xml:space="preserve">. O Papel da Experimentação no Ensino da Física. </w:t>
-      </w:r>
-      <w:r>
-        <w:rPr>
-          <w:rFonts w:ascii="Times New Roman" w:hAnsi="Times New Roman"/>
-          <w:b/>
-          <w:sz w:val="24"/>
-          <w:szCs w:val="24"/>
-        </w:rPr>
-        <w:t>Caderno Brasileiro de Ensino de Física</w:t>
-      </w:r>
-      <w:r>
-        <w:rPr>
-          <w:rFonts w:ascii="Times New Roman" w:hAnsi="Times New Roman"/>
-          <w:sz w:val="24"/>
-          <w:szCs w:val="24"/>
-        </w:rPr>
-        <w:t xml:space="preserve">. Santa Catarina, v.20, n.1, p. 30-42, 2003. Disponível em: </w:t>
-      </w:r>
-      <w:hyperlink r:id="rId14" w:history="1">
-        <w:r>
-          <w:rPr>
-            <w:rStyle w:val="Hyperlink"/>
-            <w:rFonts w:ascii="Times New Roman" w:hAnsi="Times New Roman"/>
-            <w:sz w:val="24"/>
-            <w:szCs w:val="24"/>
-          </w:rPr>
-          <w:t>https://periodicos.ufsc.br/index.php/fisica/article/view/6560/6046</w:t>
-        </w:r>
-      </w:hyperlink>
-      <w:r>
-        <w:rPr>
-          <w:rFonts w:ascii="Times New Roman" w:hAnsi="Times New Roman"/>
-          <w:sz w:val="24"/>
-          <w:szCs w:val="24"/>
-        </w:rPr>
-        <w:t xml:space="preserve">. </w:t>
-      </w:r>
-      <w:proofErr w:type="spellStart"/>
-      <w:r>
-        <w:rPr>
-          <w:rFonts w:ascii="Times New Roman" w:hAnsi="Times New Roman"/>
-          <w:sz w:val="24"/>
-          <w:szCs w:val="24"/>
-          <w:lang w:val="en-CA"/>
-        </w:rPr>
-        <w:t>Acesso</w:t>
-      </w:r>
-      <w:proofErr w:type="spellEnd"/>
-      <w:r>
-        <w:rPr>
-          <w:rFonts w:ascii="Times New Roman" w:hAnsi="Times New Roman"/>
-          <w:sz w:val="24"/>
-          <w:szCs w:val="24"/>
-          <w:lang w:val="en-CA"/>
-        </w:rPr>
-        <w:t xml:space="preserve"> </w:t>
-      </w:r>
-      <w:proofErr w:type="spellStart"/>
-      <w:r>
-        <w:rPr>
-          <w:rFonts w:ascii="Times New Roman" w:hAnsi="Times New Roman"/>
-          <w:sz w:val="24"/>
-          <w:szCs w:val="24"/>
-          <w:lang w:val="en-CA"/>
-        </w:rPr>
-        <w:t>em</w:t>
-      </w:r>
-      <w:proofErr w:type="spellEnd"/>
-      <w:r>
-        <w:rPr>
-          <w:rFonts w:ascii="Times New Roman" w:hAnsi="Times New Roman"/>
-          <w:sz w:val="24"/>
-          <w:szCs w:val="24"/>
-          <w:lang w:val="en-CA"/>
-        </w:rPr>
-        <w:t xml:space="preserve">: 29 </w:t>
-      </w:r>
-      <w:proofErr w:type="spellStart"/>
-      <w:r>
-        <w:rPr>
-          <w:rFonts w:ascii="Times New Roman" w:hAnsi="Times New Roman"/>
-          <w:sz w:val="24"/>
-          <w:szCs w:val="24"/>
-          <w:lang w:val="en-CA"/>
-        </w:rPr>
-        <w:t>mai</w:t>
-      </w:r>
-      <w:proofErr w:type="spellEnd"/>
-      <w:r>
-        <w:rPr>
-          <w:rFonts w:ascii="Times New Roman" w:hAnsi="Times New Roman"/>
-          <w:sz w:val="24"/>
-          <w:szCs w:val="24"/>
-          <w:lang w:val="en-CA"/>
-        </w:rPr>
-        <w:t>. 2020.</w:t>
-      </w:r>
-    </w:p>
-    <w:p>
-      <w:pPr>
-        <w:jc w:val="both"/>
-        <w:rPr>
-          <w:rFonts w:ascii="Times New Roman" w:hAnsi="Times New Roman"/>
-          <w:sz w:val="24"/>
-          <w:szCs w:val="24"/>
-          <w:lang w:val="en-CA"/>
-        </w:rPr>
-      </w:pPr>
-      <w:r>
-        <w:rPr>
-          <w:rFonts w:ascii="Times New Roman" w:hAnsi="Times New Roman"/>
-          <w:sz w:val="24"/>
-          <w:szCs w:val="24"/>
-          <w:lang w:val="en-CA"/>
-        </w:rPr>
-        <w:t>BUCK, J</w:t>
-      </w:r>
-      <w:r>
-        <w:rPr>
-          <w:rFonts w:ascii="Times New Roman" w:hAnsi="Times New Roman"/>
-          <w:sz w:val="24"/>
-          <w:szCs w:val="24"/>
-          <w:lang w:val="en-CA"/>
-        </w:rPr>
-        <w:t>ohn. A.; HAYT, William H. Jr</w:t>
-      </w:r>
-      <w:r>
-        <w:rPr>
-          <w:rFonts w:ascii="Times New Roman" w:hAnsi="Times New Roman"/>
-          <w:sz w:val="24"/>
-          <w:szCs w:val="24"/>
-          <w:lang w:val="en-CA"/>
-        </w:rPr>
-        <w:t xml:space="preserve">. </w:t>
-      </w:r>
-      <w:r>
-        <w:rPr>
-          <w:rFonts w:ascii="Times New Roman" w:hAnsi="Times New Roman"/>
-          <w:b/>
-          <w:sz w:val="24"/>
-          <w:szCs w:val="24"/>
-        </w:rPr>
-        <w:t>Eletromagnetismo</w:t>
-      </w:r>
-      <w:r>
-        <w:rPr>
-          <w:rFonts w:ascii="Times New Roman" w:hAnsi="Times New Roman"/>
-          <w:sz w:val="24"/>
-          <w:szCs w:val="24"/>
-        </w:rPr>
-        <w:t xml:space="preserve">. Tradução de Marco Aurélio de Oliveira Schroeder. </w:t>
-      </w:r>
-      <w:r>
-        <w:rPr>
-          <w:rFonts w:ascii="Times New Roman" w:hAnsi="Times New Roman"/>
-          <w:sz w:val="24"/>
-          <w:szCs w:val="24"/>
-          <w:lang w:val="en-CA"/>
-        </w:rPr>
-        <w:t xml:space="preserve">8. ed. AMGH </w:t>
-      </w:r>
-      <w:proofErr w:type="spellStart"/>
-      <w:r>
-        <w:rPr>
-          <w:rFonts w:ascii="Times New Roman" w:hAnsi="Times New Roman"/>
-          <w:sz w:val="24"/>
-          <w:szCs w:val="24"/>
-          <w:lang w:val="en-CA"/>
-        </w:rPr>
-        <w:t>Editora</w:t>
-      </w:r>
-      <w:proofErr w:type="spellEnd"/>
-      <w:r>
-        <w:rPr>
-          <w:rFonts w:ascii="Times New Roman" w:hAnsi="Times New Roman"/>
-          <w:sz w:val="24"/>
-          <w:szCs w:val="24"/>
-          <w:lang w:val="en-CA"/>
-        </w:rPr>
-        <w:t>. São Paulo, 2013.</w:t>
       </w:r>
     </w:p>
     <w:p>
@@ -8324,6 +8400,41 @@
           <w:lang w:val="en-US"/>
         </w:rPr>
         <w:t>: 3 out. 2019.</w:t>
+      </w:r>
+    </w:p>
+    <w:p>
+      <w:pPr>
+        <w:jc w:val="both"/>
+        <w:rPr>
+          <w:rFonts w:ascii="Times New Roman" w:hAnsi="Times New Roman"/>
+          <w:sz w:val="24"/>
+          <w:szCs w:val="24"/>
+        </w:rPr>
+      </w:pPr>
+      <w:r>
+        <w:rPr>
+          <w:rFonts w:ascii="Times New Roman" w:hAnsi="Times New Roman"/>
+          <w:sz w:val="24"/>
+          <w:szCs w:val="24"/>
+        </w:rPr>
+        <w:t xml:space="preserve">KANT, Immanuel. </w:t>
+      </w:r>
+      <w:r>
+        <w:rPr>
+          <w:rFonts w:ascii="Times New Roman" w:hAnsi="Times New Roman"/>
+          <w:b/>
+          <w:sz w:val="24"/>
+          <w:szCs w:val="24"/>
+        </w:rPr>
+        <w:t>Crítica da Razão Prática</w:t>
+      </w:r>
+      <w:r>
+        <w:rPr>
+          <w:rFonts w:ascii="Times New Roman" w:hAnsi="Times New Roman"/>
+          <w:sz w:val="24"/>
+          <w:szCs w:val="24"/>
+        </w:rPr>
+        <w:t>. Tradução de Artur Mourão. Edições 70. Lisboa, 1986.</w:t>
       </w:r>
     </w:p>
     <w:p>
@@ -11081,7 +11192,7 @@
 </file>
 
 <file path=customXml/itemProps1.xml><?xml version="1.0" encoding="utf-8"?>
-<ds:datastoreItem xmlns:ds="http://schemas.openxmlformats.org/officeDocument/2006/customXml" ds:itemID="{00ED2684-7DEC-4CAB-9C34-3A4C63F889E2}">
+<ds:datastoreItem xmlns:ds="http://schemas.openxmlformats.org/officeDocument/2006/customXml" ds:itemID="{0A0B2178-CAB5-4DF9-BD5B-A84C24F93ED0}">
   <ds:schemaRefs>
     <ds:schemaRef ds:uri="http://schemas.openxmlformats.org/officeDocument/2006/bibliography"/>
   </ds:schemaRefs>

</xml_diff>